<commit_message>
degree of an array
</commit_message>
<xml_diff>
--- a/_Assignments Q&A/Pranoy_Array_Assignment_Part3_Solution.docx
+++ b/_Assignments Q&A/Pranoy_Array_Assignment_Part3_Solution.docx
@@ -5728,16 +5728,29 @@
         </w:rPr>
         <w:t xml:space="preserve">&gt; </w:t>
       </w:r>
-      <w:r>
-        <w:rPr>
-          <w:rFonts w:ascii="JetBrains Mono" w:eastAsia="Times New Roman" w:hAnsi="JetBrains Mono" w:cs="JetBrains Mono"/>
-          <w:color w:val="000000"/>
-          <w:kern w:val="0"/>
-          <w:sz w:val="20"/>
-          <w:szCs w:val="20"/>
-          <w14:ligatures w14:val="none"/>
-        </w:rPr>
-        <w:t xml:space="preserve">numSet </w:t>
+      <w:proofErr w:type="spellStart"/>
+      <w:r>
+        <w:rPr>
+          <w:rFonts w:ascii="JetBrains Mono" w:eastAsia="Times New Roman" w:hAnsi="JetBrains Mono" w:cs="JetBrains Mono"/>
+          <w:color w:val="000000"/>
+          <w:kern w:val="0"/>
+          <w:sz w:val="20"/>
+          <w:szCs w:val="20"/>
+          <w14:ligatures w14:val="none"/>
+        </w:rPr>
+        <w:t>numSet</w:t>
+      </w:r>
+      <w:proofErr w:type="spellEnd"/>
+      <w:r>
+        <w:rPr>
+          <w:rFonts w:ascii="JetBrains Mono" w:eastAsia="Times New Roman" w:hAnsi="JetBrains Mono" w:cs="JetBrains Mono"/>
+          <w:color w:val="000000"/>
+          <w:kern w:val="0"/>
+          <w:sz w:val="20"/>
+          <w:szCs w:val="20"/>
+          <w14:ligatures w14:val="none"/>
+        </w:rPr>
+        <w:t xml:space="preserve"> </w:t>
       </w:r>
       <w:r>
         <w:rPr>
@@ -8754,6 +8767,2759 @@
     <w:p>
       <w:pPr>
         <w:shd w:val="clear" w:color="auto" w:fill="FFFFFF"/>
+        <w:spacing w:after="0" w:line="240" w:lineRule="auto"/>
+        <w:rPr>
+          <w:rFonts w:ascii="JetBrains Mono" w:eastAsia="Times New Roman" w:hAnsi="JetBrains Mono" w:cs="JetBrains Mono"/>
+          <w:color w:val="080808"/>
+          <w:kern w:val="0"/>
+          <w:sz w:val="20"/>
+          <w:szCs w:val="20"/>
+          <w14:ligatures w14:val="none"/>
+        </w:rPr>
+      </w:pPr>
+      <w:r>
+        <w:rPr>
+          <w:rFonts w:ascii="JetBrains Mono" w:eastAsia="Times New Roman" w:hAnsi="JetBrains Mono" w:cs="JetBrains Mono"/>
+          <w:color w:val="0033B3"/>
+          <w:kern w:val="0"/>
+          <w:sz w:val="20"/>
+          <w:szCs w:val="20"/>
+          <w14:ligatures w14:val="none"/>
+        </w:rPr>
+        <w:t xml:space="preserve">import </w:t>
+      </w:r>
+      <w:r>
+        <w:rPr>
+          <w:rFonts w:ascii="JetBrains Mono" w:eastAsia="Times New Roman" w:hAnsi="JetBrains Mono" w:cs="JetBrains Mono"/>
+          <w:color w:val="000000"/>
+          <w:kern w:val="0"/>
+          <w:sz w:val="20"/>
+          <w:szCs w:val="20"/>
+          <w14:ligatures w14:val="none"/>
+        </w:rPr>
+        <w:t>java.util.HashMap</w:t>
+      </w:r>
+      <w:r>
+        <w:rPr>
+          <w:rFonts w:ascii="JetBrains Mono" w:eastAsia="Times New Roman" w:hAnsi="JetBrains Mono" w:cs="JetBrains Mono"/>
+          <w:color w:val="080808"/>
+          <w:kern w:val="0"/>
+          <w:sz w:val="20"/>
+          <w:szCs w:val="20"/>
+          <w14:ligatures w14:val="none"/>
+        </w:rPr>
+        <w:t>;</w:t>
+      </w:r>
+      <w:r>
+        <w:rPr>
+          <w:rFonts w:ascii="JetBrains Mono" w:eastAsia="Times New Roman" w:hAnsi="JetBrains Mono" w:cs="JetBrains Mono"/>
+          <w:color w:val="080808"/>
+          <w:kern w:val="0"/>
+          <w:sz w:val="20"/>
+          <w:szCs w:val="20"/>
+          <w14:ligatures w14:val="none"/>
+        </w:rPr>
+        <w:br/>
+      </w:r>
+      <w:r>
+        <w:rPr>
+          <w:rFonts w:ascii="JetBrains Mono" w:eastAsia="Times New Roman" w:hAnsi="JetBrains Mono" w:cs="JetBrains Mono"/>
+          <w:color w:val="0033B3"/>
+          <w:kern w:val="0"/>
+          <w:sz w:val="20"/>
+          <w:szCs w:val="20"/>
+          <w14:ligatures w14:val="none"/>
+        </w:rPr>
+        <w:t xml:space="preserve">import </w:t>
+      </w:r>
+      <w:r>
+        <w:rPr>
+          <w:rFonts w:ascii="JetBrains Mono" w:eastAsia="Times New Roman" w:hAnsi="JetBrains Mono" w:cs="JetBrains Mono"/>
+          <w:color w:val="000000"/>
+          <w:kern w:val="0"/>
+          <w:sz w:val="20"/>
+          <w:szCs w:val="20"/>
+          <w14:ligatures w14:val="none"/>
+        </w:rPr>
+        <w:t>java.util.Map</w:t>
+      </w:r>
+      <w:r>
+        <w:rPr>
+          <w:rFonts w:ascii="JetBrains Mono" w:eastAsia="Times New Roman" w:hAnsi="JetBrains Mono" w:cs="JetBrains Mono"/>
+          <w:color w:val="080808"/>
+          <w:kern w:val="0"/>
+          <w:sz w:val="20"/>
+          <w:szCs w:val="20"/>
+          <w14:ligatures w14:val="none"/>
+        </w:rPr>
+        <w:t>;</w:t>
+      </w:r>
+      <w:r>
+        <w:rPr>
+          <w:rFonts w:ascii="JetBrains Mono" w:eastAsia="Times New Roman" w:hAnsi="JetBrains Mono" w:cs="JetBrains Mono"/>
+          <w:color w:val="080808"/>
+          <w:kern w:val="0"/>
+          <w:sz w:val="20"/>
+          <w:szCs w:val="20"/>
+          <w14:ligatures w14:val="none"/>
+        </w:rPr>
+        <w:br/>
+      </w:r>
+      <w:r>
+        <w:rPr>
+          <w:rFonts w:ascii="JetBrains Mono" w:eastAsia="Times New Roman" w:hAnsi="JetBrains Mono" w:cs="JetBrains Mono"/>
+          <w:color w:val="080808"/>
+          <w:kern w:val="0"/>
+          <w:sz w:val="20"/>
+          <w:szCs w:val="20"/>
+          <w14:ligatures w14:val="none"/>
+        </w:rPr>
+        <w:br/>
+      </w:r>
+      <w:r>
+        <w:rPr>
+          <w:rFonts w:ascii="JetBrains Mono" w:eastAsia="Times New Roman" w:hAnsi="JetBrains Mono" w:cs="JetBrains Mono"/>
+          <w:i/>
+          <w:iCs/>
+          <w:color w:val="8C8C8C"/>
+          <w:kern w:val="0"/>
+          <w:sz w:val="20"/>
+          <w:szCs w:val="20"/>
+          <w14:ligatures w14:val="none"/>
+        </w:rPr>
+        <w:t>/**</w:t>
+      </w:r>
+      <w:r>
+        <w:rPr>
+          <w:rFonts w:ascii="JetBrains Mono" w:eastAsia="Times New Roman" w:hAnsi="JetBrains Mono" w:cs="JetBrains Mono"/>
+          <w:i/>
+          <w:iCs/>
+          <w:color w:val="8C8C8C"/>
+          <w:kern w:val="0"/>
+          <w:sz w:val="20"/>
+          <w:szCs w:val="20"/>
+          <w14:ligatures w14:val="none"/>
+        </w:rPr>
+        <w:br/>
+        <w:t xml:space="preserve"> * @author pranoy.chakraborty</w:t>
+      </w:r>
+      <w:r>
+        <w:rPr>
+          <w:rFonts w:ascii="JetBrains Mono" w:eastAsia="Times New Roman" w:hAnsi="JetBrains Mono" w:cs="JetBrains Mono"/>
+          <w:i/>
+          <w:iCs/>
+          <w:color w:val="8C8C8C"/>
+          <w:kern w:val="0"/>
+          <w:sz w:val="20"/>
+          <w:szCs w:val="20"/>
+          <w14:ligatures w14:val="none"/>
+        </w:rPr>
+        <w:br/>
+        <w:t xml:space="preserve"> * @Date 08/06/2023</w:t>
+      </w:r>
+      <w:r>
+        <w:rPr>
+          <w:rFonts w:ascii="JetBrains Mono" w:eastAsia="Times New Roman" w:hAnsi="JetBrains Mono" w:cs="JetBrains Mono"/>
+          <w:i/>
+          <w:iCs/>
+          <w:color w:val="8C8C8C"/>
+          <w:kern w:val="0"/>
+          <w:sz w:val="20"/>
+          <w:szCs w:val="20"/>
+          <w14:ligatures w14:val="none"/>
+        </w:rPr>
+        <w:br/>
+        <w:t xml:space="preserve"> */</w:t>
+      </w:r>
+      <w:r>
+        <w:rPr>
+          <w:rFonts w:ascii="JetBrains Mono" w:eastAsia="Times New Roman" w:hAnsi="JetBrains Mono" w:cs="JetBrains Mono"/>
+          <w:i/>
+          <w:iCs/>
+          <w:color w:val="8C8C8C"/>
+          <w:kern w:val="0"/>
+          <w:sz w:val="20"/>
+          <w:szCs w:val="20"/>
+          <w14:ligatures w14:val="none"/>
+        </w:rPr>
+        <w:br/>
+      </w:r>
+      <w:r>
+        <w:rPr>
+          <w:rFonts w:ascii="JetBrains Mono" w:eastAsia="Times New Roman" w:hAnsi="JetBrains Mono" w:cs="JetBrains Mono"/>
+          <w:color w:val="0033B3"/>
+          <w:kern w:val="0"/>
+          <w:sz w:val="20"/>
+          <w:szCs w:val="20"/>
+          <w14:ligatures w14:val="none"/>
+        </w:rPr>
+        <w:t xml:space="preserve">public class </w:t>
+      </w:r>
+      <w:proofErr w:type="spellStart"/>
+      <w:r>
+        <w:rPr>
+          <w:rFonts w:ascii="JetBrains Mono" w:eastAsia="Times New Roman" w:hAnsi="JetBrains Mono" w:cs="JetBrains Mono"/>
+          <w:color w:val="000000"/>
+          <w:kern w:val="0"/>
+          <w:sz w:val="20"/>
+          <w:szCs w:val="20"/>
+          <w14:ligatures w14:val="none"/>
+        </w:rPr>
+        <w:t>DegreeOfArray</w:t>
+      </w:r>
+      <w:proofErr w:type="spellEnd"/>
+      <w:r>
+        <w:rPr>
+          <w:rFonts w:ascii="JetBrains Mono" w:eastAsia="Times New Roman" w:hAnsi="JetBrains Mono" w:cs="JetBrains Mono"/>
+          <w:color w:val="000000"/>
+          <w:kern w:val="0"/>
+          <w:sz w:val="20"/>
+          <w:szCs w:val="20"/>
+          <w14:ligatures w14:val="none"/>
+        </w:rPr>
+        <w:t xml:space="preserve"> </w:t>
+      </w:r>
+      <w:r>
+        <w:rPr>
+          <w:rFonts w:ascii="JetBrains Mono" w:eastAsia="Times New Roman" w:hAnsi="JetBrains Mono" w:cs="JetBrains Mono"/>
+          <w:color w:val="080808"/>
+          <w:kern w:val="0"/>
+          <w:sz w:val="20"/>
+          <w:szCs w:val="20"/>
+          <w14:ligatures w14:val="none"/>
+        </w:rPr>
+        <w:t>{</w:t>
+      </w:r>
+      <w:r>
+        <w:rPr>
+          <w:rFonts w:ascii="JetBrains Mono" w:eastAsia="Times New Roman" w:hAnsi="JetBrains Mono" w:cs="JetBrains Mono"/>
+          <w:color w:val="080808"/>
+          <w:kern w:val="0"/>
+          <w:sz w:val="20"/>
+          <w:szCs w:val="20"/>
+          <w14:ligatures w14:val="none"/>
+        </w:rPr>
+        <w:br/>
+        <w:t xml:space="preserve">    </w:t>
+      </w:r>
+      <w:r>
+        <w:rPr>
+          <w:rFonts w:ascii="JetBrains Mono" w:eastAsia="Times New Roman" w:hAnsi="JetBrains Mono" w:cs="JetBrains Mono"/>
+          <w:color w:val="0033B3"/>
+          <w:kern w:val="0"/>
+          <w:sz w:val="20"/>
+          <w:szCs w:val="20"/>
+          <w14:ligatures w14:val="none"/>
+        </w:rPr>
+        <w:t xml:space="preserve">public static void </w:t>
+      </w:r>
+      <w:r>
+        <w:rPr>
+          <w:rFonts w:ascii="JetBrains Mono" w:eastAsia="Times New Roman" w:hAnsi="JetBrains Mono" w:cs="JetBrains Mono"/>
+          <w:color w:val="00627A"/>
+          <w:kern w:val="0"/>
+          <w:sz w:val="20"/>
+          <w:szCs w:val="20"/>
+          <w14:ligatures w14:val="none"/>
+        </w:rPr>
+        <w:t>main</w:t>
+      </w:r>
+      <w:r>
+        <w:rPr>
+          <w:rFonts w:ascii="JetBrains Mono" w:eastAsia="Times New Roman" w:hAnsi="JetBrains Mono" w:cs="JetBrains Mono"/>
+          <w:color w:val="080808"/>
+          <w:kern w:val="0"/>
+          <w:sz w:val="20"/>
+          <w:szCs w:val="20"/>
+          <w14:ligatures w14:val="none"/>
+        </w:rPr>
+        <w:t>(</w:t>
+      </w:r>
+      <w:r>
+        <w:rPr>
+          <w:rFonts w:ascii="JetBrains Mono" w:eastAsia="Times New Roman" w:hAnsi="JetBrains Mono" w:cs="JetBrains Mono"/>
+          <w:color w:val="000000"/>
+          <w:kern w:val="0"/>
+          <w:sz w:val="20"/>
+          <w:szCs w:val="20"/>
+          <w14:ligatures w14:val="none"/>
+        </w:rPr>
+        <w:t>String</w:t>
+      </w:r>
+      <w:r>
+        <w:rPr>
+          <w:rFonts w:ascii="JetBrains Mono" w:eastAsia="Times New Roman" w:hAnsi="JetBrains Mono" w:cs="JetBrains Mono"/>
+          <w:color w:val="080808"/>
+          <w:kern w:val="0"/>
+          <w:sz w:val="20"/>
+          <w:szCs w:val="20"/>
+          <w14:ligatures w14:val="none"/>
+        </w:rPr>
+        <w:t>[] args) {</w:t>
+      </w:r>
+      <w:r>
+        <w:rPr>
+          <w:rFonts w:ascii="JetBrains Mono" w:eastAsia="Times New Roman" w:hAnsi="JetBrains Mono" w:cs="JetBrains Mono"/>
+          <w:color w:val="080808"/>
+          <w:kern w:val="0"/>
+          <w:sz w:val="20"/>
+          <w:szCs w:val="20"/>
+          <w14:ligatures w14:val="none"/>
+        </w:rPr>
+        <w:br/>
+        <w:t xml:space="preserve">        </w:t>
+      </w:r>
+      <w:r>
+        <w:rPr>
+          <w:rFonts w:ascii="JetBrains Mono" w:eastAsia="Times New Roman" w:hAnsi="JetBrains Mono" w:cs="JetBrains Mono"/>
+          <w:color w:val="000000"/>
+          <w:kern w:val="0"/>
+          <w:sz w:val="20"/>
+          <w:szCs w:val="20"/>
+          <w14:ligatures w14:val="none"/>
+        </w:rPr>
+        <w:t>System</w:t>
+      </w:r>
+      <w:r>
+        <w:rPr>
+          <w:rFonts w:ascii="JetBrains Mono" w:eastAsia="Times New Roman" w:hAnsi="JetBrains Mono" w:cs="JetBrains Mono"/>
+          <w:color w:val="080808"/>
+          <w:kern w:val="0"/>
+          <w:sz w:val="20"/>
+          <w:szCs w:val="20"/>
+          <w14:ligatures w14:val="none"/>
+        </w:rPr>
+        <w:t>.</w:t>
+      </w:r>
+      <w:r>
+        <w:rPr>
+          <w:rFonts w:ascii="JetBrains Mono" w:eastAsia="Times New Roman" w:hAnsi="JetBrains Mono" w:cs="JetBrains Mono"/>
+          <w:i/>
+          <w:iCs/>
+          <w:color w:val="871094"/>
+          <w:kern w:val="0"/>
+          <w:sz w:val="20"/>
+          <w:szCs w:val="20"/>
+          <w14:ligatures w14:val="none"/>
+        </w:rPr>
+        <w:t>out</w:t>
+      </w:r>
+      <w:r>
+        <w:rPr>
+          <w:rFonts w:ascii="JetBrains Mono" w:eastAsia="Times New Roman" w:hAnsi="JetBrains Mono" w:cs="JetBrains Mono"/>
+          <w:color w:val="080808"/>
+          <w:kern w:val="0"/>
+          <w:sz w:val="20"/>
+          <w:szCs w:val="20"/>
+          <w14:ligatures w14:val="none"/>
+        </w:rPr>
+        <w:t>.println(</w:t>
+      </w:r>
+      <w:r>
+        <w:rPr>
+          <w:rFonts w:ascii="JetBrains Mono" w:eastAsia="Times New Roman" w:hAnsi="JetBrains Mono" w:cs="JetBrains Mono"/>
+          <w:i/>
+          <w:iCs/>
+          <w:color w:val="080808"/>
+          <w:kern w:val="0"/>
+          <w:sz w:val="20"/>
+          <w:szCs w:val="20"/>
+          <w14:ligatures w14:val="none"/>
+        </w:rPr>
+        <w:t>findShortestSubArray</w:t>
+      </w:r>
+      <w:r>
+        <w:rPr>
+          <w:rFonts w:ascii="JetBrains Mono" w:eastAsia="Times New Roman" w:hAnsi="JetBrains Mono" w:cs="JetBrains Mono"/>
+          <w:color w:val="080808"/>
+          <w:kern w:val="0"/>
+          <w:sz w:val="20"/>
+          <w:szCs w:val="20"/>
+          <w14:ligatures w14:val="none"/>
+        </w:rPr>
+        <w:t>(</w:t>
+      </w:r>
+      <w:r>
+        <w:rPr>
+          <w:rFonts w:ascii="JetBrains Mono" w:eastAsia="Times New Roman" w:hAnsi="JetBrains Mono" w:cs="JetBrains Mono"/>
+          <w:color w:val="0033B3"/>
+          <w:kern w:val="0"/>
+          <w:sz w:val="20"/>
+          <w:szCs w:val="20"/>
+          <w14:ligatures w14:val="none"/>
+        </w:rPr>
+        <w:t>new int</w:t>
+      </w:r>
+      <w:r>
+        <w:rPr>
+          <w:rFonts w:ascii="JetBrains Mono" w:eastAsia="Times New Roman" w:hAnsi="JetBrains Mono" w:cs="JetBrains Mono"/>
+          <w:color w:val="080808"/>
+          <w:kern w:val="0"/>
+          <w:sz w:val="20"/>
+          <w:szCs w:val="20"/>
+          <w14:ligatures w14:val="none"/>
+        </w:rPr>
+        <w:t>[]{</w:t>
+      </w:r>
+      <w:r>
+        <w:rPr>
+          <w:rFonts w:ascii="JetBrains Mono" w:eastAsia="Times New Roman" w:hAnsi="JetBrains Mono" w:cs="JetBrains Mono"/>
+          <w:color w:val="1750EB"/>
+          <w:kern w:val="0"/>
+          <w:sz w:val="20"/>
+          <w:szCs w:val="20"/>
+          <w14:ligatures w14:val="none"/>
+        </w:rPr>
+        <w:t>1</w:t>
+      </w:r>
+      <w:r>
+        <w:rPr>
+          <w:rFonts w:ascii="JetBrains Mono" w:eastAsia="Times New Roman" w:hAnsi="JetBrains Mono" w:cs="JetBrains Mono"/>
+          <w:color w:val="080808"/>
+          <w:kern w:val="0"/>
+          <w:sz w:val="20"/>
+          <w:szCs w:val="20"/>
+          <w14:ligatures w14:val="none"/>
+        </w:rPr>
+        <w:t xml:space="preserve">, </w:t>
+      </w:r>
+      <w:r>
+        <w:rPr>
+          <w:rFonts w:ascii="JetBrains Mono" w:eastAsia="Times New Roman" w:hAnsi="JetBrains Mono" w:cs="JetBrains Mono"/>
+          <w:color w:val="1750EB"/>
+          <w:kern w:val="0"/>
+          <w:sz w:val="20"/>
+          <w:szCs w:val="20"/>
+          <w14:ligatures w14:val="none"/>
+        </w:rPr>
+        <w:t>2</w:t>
+      </w:r>
+      <w:r>
+        <w:rPr>
+          <w:rFonts w:ascii="JetBrains Mono" w:eastAsia="Times New Roman" w:hAnsi="JetBrains Mono" w:cs="JetBrains Mono"/>
+          <w:color w:val="080808"/>
+          <w:kern w:val="0"/>
+          <w:sz w:val="20"/>
+          <w:szCs w:val="20"/>
+          <w14:ligatures w14:val="none"/>
+        </w:rPr>
+        <w:t xml:space="preserve">, </w:t>
+      </w:r>
+      <w:r>
+        <w:rPr>
+          <w:rFonts w:ascii="JetBrains Mono" w:eastAsia="Times New Roman" w:hAnsi="JetBrains Mono" w:cs="JetBrains Mono"/>
+          <w:color w:val="1750EB"/>
+          <w:kern w:val="0"/>
+          <w:sz w:val="20"/>
+          <w:szCs w:val="20"/>
+          <w14:ligatures w14:val="none"/>
+        </w:rPr>
+        <w:t>2</w:t>
+      </w:r>
+      <w:r>
+        <w:rPr>
+          <w:rFonts w:ascii="JetBrains Mono" w:eastAsia="Times New Roman" w:hAnsi="JetBrains Mono" w:cs="JetBrains Mono"/>
+          <w:color w:val="080808"/>
+          <w:kern w:val="0"/>
+          <w:sz w:val="20"/>
+          <w:szCs w:val="20"/>
+          <w14:ligatures w14:val="none"/>
+        </w:rPr>
+        <w:t xml:space="preserve">, </w:t>
+      </w:r>
+      <w:r>
+        <w:rPr>
+          <w:rFonts w:ascii="JetBrains Mono" w:eastAsia="Times New Roman" w:hAnsi="JetBrains Mono" w:cs="JetBrains Mono"/>
+          <w:color w:val="1750EB"/>
+          <w:kern w:val="0"/>
+          <w:sz w:val="20"/>
+          <w:szCs w:val="20"/>
+          <w14:ligatures w14:val="none"/>
+        </w:rPr>
+        <w:t>3</w:t>
+      </w:r>
+      <w:r>
+        <w:rPr>
+          <w:rFonts w:ascii="JetBrains Mono" w:eastAsia="Times New Roman" w:hAnsi="JetBrains Mono" w:cs="JetBrains Mono"/>
+          <w:color w:val="080808"/>
+          <w:kern w:val="0"/>
+          <w:sz w:val="20"/>
+          <w:szCs w:val="20"/>
+          <w14:ligatures w14:val="none"/>
+        </w:rPr>
+        <w:t xml:space="preserve">, </w:t>
+      </w:r>
+      <w:r>
+        <w:rPr>
+          <w:rFonts w:ascii="JetBrains Mono" w:eastAsia="Times New Roman" w:hAnsi="JetBrains Mono" w:cs="JetBrains Mono"/>
+          <w:color w:val="1750EB"/>
+          <w:kern w:val="0"/>
+          <w:sz w:val="20"/>
+          <w:szCs w:val="20"/>
+          <w14:ligatures w14:val="none"/>
+        </w:rPr>
+        <w:t>1</w:t>
+      </w:r>
+      <w:r>
+        <w:rPr>
+          <w:rFonts w:ascii="JetBrains Mono" w:eastAsia="Times New Roman" w:hAnsi="JetBrains Mono" w:cs="JetBrains Mono"/>
+          <w:color w:val="080808"/>
+          <w:kern w:val="0"/>
+          <w:sz w:val="20"/>
+          <w:szCs w:val="20"/>
+          <w14:ligatures w14:val="none"/>
+        </w:rPr>
+        <w:t>}));</w:t>
+      </w:r>
+      <w:r>
+        <w:rPr>
+          <w:rFonts w:ascii="JetBrains Mono" w:eastAsia="Times New Roman" w:hAnsi="JetBrains Mono" w:cs="JetBrains Mono"/>
+          <w:color w:val="080808"/>
+          <w:kern w:val="0"/>
+          <w:sz w:val="20"/>
+          <w:szCs w:val="20"/>
+          <w14:ligatures w14:val="none"/>
+        </w:rPr>
+        <w:br/>
+        <w:t xml:space="preserve">    }</w:t>
+      </w:r>
+      <w:r>
+        <w:rPr>
+          <w:rFonts w:ascii="JetBrains Mono" w:eastAsia="Times New Roman" w:hAnsi="JetBrains Mono" w:cs="JetBrains Mono"/>
+          <w:color w:val="080808"/>
+          <w:kern w:val="0"/>
+          <w:sz w:val="20"/>
+          <w:szCs w:val="20"/>
+          <w14:ligatures w14:val="none"/>
+        </w:rPr>
+        <w:br/>
+      </w:r>
+      <w:r>
+        <w:rPr>
+          <w:rFonts w:ascii="JetBrains Mono" w:eastAsia="Times New Roman" w:hAnsi="JetBrains Mono" w:cs="JetBrains Mono"/>
+          <w:color w:val="080808"/>
+          <w:kern w:val="0"/>
+          <w:sz w:val="20"/>
+          <w:szCs w:val="20"/>
+          <w14:ligatures w14:val="none"/>
+        </w:rPr>
+        <w:br/>
+        <w:t xml:space="preserve">    </w:t>
+      </w:r>
+      <w:r>
+        <w:rPr>
+          <w:rFonts w:ascii="JetBrains Mono" w:eastAsia="Times New Roman" w:hAnsi="JetBrains Mono" w:cs="JetBrains Mono"/>
+          <w:color w:val="0033B3"/>
+          <w:kern w:val="0"/>
+          <w:sz w:val="20"/>
+          <w:szCs w:val="20"/>
+          <w14:ligatures w14:val="none"/>
+        </w:rPr>
+        <w:t xml:space="preserve">static int </w:t>
+      </w:r>
+      <w:r>
+        <w:rPr>
+          <w:rFonts w:ascii="JetBrains Mono" w:eastAsia="Times New Roman" w:hAnsi="JetBrains Mono" w:cs="JetBrains Mono"/>
+          <w:color w:val="00627A"/>
+          <w:kern w:val="0"/>
+          <w:sz w:val="20"/>
+          <w:szCs w:val="20"/>
+          <w14:ligatures w14:val="none"/>
+        </w:rPr>
+        <w:t>findShortestSubArray</w:t>
+      </w:r>
+      <w:r>
+        <w:rPr>
+          <w:rFonts w:ascii="JetBrains Mono" w:eastAsia="Times New Roman" w:hAnsi="JetBrains Mono" w:cs="JetBrains Mono"/>
+          <w:color w:val="080808"/>
+          <w:kern w:val="0"/>
+          <w:sz w:val="20"/>
+          <w:szCs w:val="20"/>
+          <w14:ligatures w14:val="none"/>
+        </w:rPr>
+        <w:t>(</w:t>
+      </w:r>
+      <w:r>
+        <w:rPr>
+          <w:rFonts w:ascii="JetBrains Mono" w:eastAsia="Times New Roman" w:hAnsi="JetBrains Mono" w:cs="JetBrains Mono"/>
+          <w:color w:val="0033B3"/>
+          <w:kern w:val="0"/>
+          <w:sz w:val="20"/>
+          <w:szCs w:val="20"/>
+          <w14:ligatures w14:val="none"/>
+        </w:rPr>
+        <w:t>int</w:t>
+      </w:r>
+      <w:r>
+        <w:rPr>
+          <w:rFonts w:ascii="JetBrains Mono" w:eastAsia="Times New Roman" w:hAnsi="JetBrains Mono" w:cs="JetBrains Mono"/>
+          <w:color w:val="080808"/>
+          <w:kern w:val="0"/>
+          <w:sz w:val="20"/>
+          <w:szCs w:val="20"/>
+          <w14:ligatures w14:val="none"/>
+        </w:rPr>
+        <w:t>[] nums) {</w:t>
+      </w:r>
+      <w:r>
+        <w:rPr>
+          <w:rFonts w:ascii="JetBrains Mono" w:eastAsia="Times New Roman" w:hAnsi="JetBrains Mono" w:cs="JetBrains Mono"/>
+          <w:color w:val="080808"/>
+          <w:kern w:val="0"/>
+          <w:sz w:val="20"/>
+          <w:szCs w:val="20"/>
+          <w14:ligatures w14:val="none"/>
+        </w:rPr>
+        <w:br/>
+        <w:t xml:space="preserve">        </w:t>
+      </w:r>
+      <w:r>
+        <w:rPr>
+          <w:rFonts w:ascii="JetBrains Mono" w:eastAsia="Times New Roman" w:hAnsi="JetBrains Mono" w:cs="JetBrains Mono"/>
+          <w:color w:val="000000"/>
+          <w:kern w:val="0"/>
+          <w:sz w:val="20"/>
+          <w:szCs w:val="20"/>
+          <w14:ligatures w14:val="none"/>
+        </w:rPr>
+        <w:t>Map</w:t>
+      </w:r>
+      <w:r>
+        <w:rPr>
+          <w:rFonts w:ascii="JetBrains Mono" w:eastAsia="Times New Roman" w:hAnsi="JetBrains Mono" w:cs="JetBrains Mono"/>
+          <w:color w:val="080808"/>
+          <w:kern w:val="0"/>
+          <w:sz w:val="20"/>
+          <w:szCs w:val="20"/>
+          <w14:ligatures w14:val="none"/>
+        </w:rPr>
+        <w:t>&lt;</w:t>
+      </w:r>
+      <w:r>
+        <w:rPr>
+          <w:rFonts w:ascii="JetBrains Mono" w:eastAsia="Times New Roman" w:hAnsi="JetBrains Mono" w:cs="JetBrains Mono"/>
+          <w:color w:val="000000"/>
+          <w:kern w:val="0"/>
+          <w:sz w:val="20"/>
+          <w:szCs w:val="20"/>
+          <w14:ligatures w14:val="none"/>
+        </w:rPr>
+        <w:t>Integer</w:t>
+      </w:r>
+      <w:r>
+        <w:rPr>
+          <w:rFonts w:ascii="JetBrains Mono" w:eastAsia="Times New Roman" w:hAnsi="JetBrains Mono" w:cs="JetBrains Mono"/>
+          <w:color w:val="080808"/>
+          <w:kern w:val="0"/>
+          <w:sz w:val="20"/>
+          <w:szCs w:val="20"/>
+          <w14:ligatures w14:val="none"/>
+        </w:rPr>
+        <w:t xml:space="preserve">, </w:t>
+      </w:r>
+      <w:r>
+        <w:rPr>
+          <w:rFonts w:ascii="JetBrains Mono" w:eastAsia="Times New Roman" w:hAnsi="JetBrains Mono" w:cs="JetBrains Mono"/>
+          <w:color w:val="000000"/>
+          <w:kern w:val="0"/>
+          <w:sz w:val="20"/>
+          <w:szCs w:val="20"/>
+          <w14:ligatures w14:val="none"/>
+        </w:rPr>
+        <w:t>Integer</w:t>
+      </w:r>
+      <w:r>
+        <w:rPr>
+          <w:rFonts w:ascii="JetBrains Mono" w:eastAsia="Times New Roman" w:hAnsi="JetBrains Mono" w:cs="JetBrains Mono"/>
+          <w:color w:val="080808"/>
+          <w:kern w:val="0"/>
+          <w:sz w:val="20"/>
+          <w:szCs w:val="20"/>
+          <w14:ligatures w14:val="none"/>
+        </w:rPr>
+        <w:t xml:space="preserve">&gt; </w:t>
+      </w:r>
+      <w:r>
+        <w:rPr>
+          <w:rFonts w:ascii="JetBrains Mono" w:eastAsia="Times New Roman" w:hAnsi="JetBrains Mono" w:cs="JetBrains Mono"/>
+          <w:color w:val="000000"/>
+          <w:kern w:val="0"/>
+          <w:sz w:val="20"/>
+          <w:szCs w:val="20"/>
+          <w14:ligatures w14:val="none"/>
+        </w:rPr>
+        <w:t xml:space="preserve">freq </w:t>
+      </w:r>
+      <w:r>
+        <w:rPr>
+          <w:rFonts w:ascii="JetBrains Mono" w:eastAsia="Times New Roman" w:hAnsi="JetBrains Mono" w:cs="JetBrains Mono"/>
+          <w:color w:val="080808"/>
+          <w:kern w:val="0"/>
+          <w:sz w:val="20"/>
+          <w:szCs w:val="20"/>
+          <w14:ligatures w14:val="none"/>
+        </w:rPr>
+        <w:t xml:space="preserve">= </w:t>
+      </w:r>
+      <w:r>
+        <w:rPr>
+          <w:rFonts w:ascii="JetBrains Mono" w:eastAsia="Times New Roman" w:hAnsi="JetBrains Mono" w:cs="JetBrains Mono"/>
+          <w:color w:val="0033B3"/>
+          <w:kern w:val="0"/>
+          <w:sz w:val="20"/>
+          <w:szCs w:val="20"/>
+          <w14:ligatures w14:val="none"/>
+        </w:rPr>
+        <w:t xml:space="preserve">new </w:t>
+      </w:r>
+      <w:r>
+        <w:rPr>
+          <w:rFonts w:ascii="JetBrains Mono" w:eastAsia="Times New Roman" w:hAnsi="JetBrains Mono" w:cs="JetBrains Mono"/>
+          <w:color w:val="080808"/>
+          <w:kern w:val="0"/>
+          <w:sz w:val="20"/>
+          <w:szCs w:val="20"/>
+          <w14:ligatures w14:val="none"/>
+        </w:rPr>
+        <w:t>HashMap&lt;&gt;();</w:t>
+      </w:r>
+      <w:r>
+        <w:rPr>
+          <w:rFonts w:ascii="JetBrains Mono" w:eastAsia="Times New Roman" w:hAnsi="JetBrains Mono" w:cs="JetBrains Mono"/>
+          <w:color w:val="080808"/>
+          <w:kern w:val="0"/>
+          <w:sz w:val="20"/>
+          <w:szCs w:val="20"/>
+          <w14:ligatures w14:val="none"/>
+        </w:rPr>
+        <w:br/>
+        <w:t xml:space="preserve">        </w:t>
+      </w:r>
+      <w:r>
+        <w:rPr>
+          <w:rFonts w:ascii="JetBrains Mono" w:eastAsia="Times New Roman" w:hAnsi="JetBrains Mono" w:cs="JetBrains Mono"/>
+          <w:color w:val="0033B3"/>
+          <w:kern w:val="0"/>
+          <w:sz w:val="20"/>
+          <w:szCs w:val="20"/>
+          <w14:ligatures w14:val="none"/>
+        </w:rPr>
+        <w:t xml:space="preserve">int </w:t>
+      </w:r>
+      <w:r>
+        <w:rPr>
+          <w:rFonts w:ascii="JetBrains Mono" w:eastAsia="Times New Roman" w:hAnsi="JetBrains Mono" w:cs="JetBrains Mono"/>
+          <w:color w:val="000000"/>
+          <w:kern w:val="0"/>
+          <w:sz w:val="20"/>
+          <w:szCs w:val="20"/>
+          <w14:ligatures w14:val="none"/>
+        </w:rPr>
+        <w:t xml:space="preserve">degree </w:t>
+      </w:r>
+      <w:r>
+        <w:rPr>
+          <w:rFonts w:ascii="JetBrains Mono" w:eastAsia="Times New Roman" w:hAnsi="JetBrains Mono" w:cs="JetBrains Mono"/>
+          <w:color w:val="080808"/>
+          <w:kern w:val="0"/>
+          <w:sz w:val="20"/>
+          <w:szCs w:val="20"/>
+          <w14:ligatures w14:val="none"/>
+        </w:rPr>
+        <w:t xml:space="preserve">= </w:t>
+      </w:r>
+      <w:r>
+        <w:rPr>
+          <w:rFonts w:ascii="JetBrains Mono" w:eastAsia="Times New Roman" w:hAnsi="JetBrains Mono" w:cs="JetBrains Mono"/>
+          <w:color w:val="000000"/>
+          <w:kern w:val="0"/>
+          <w:sz w:val="20"/>
+          <w:szCs w:val="20"/>
+          <w14:ligatures w14:val="none"/>
+        </w:rPr>
+        <w:t>Integer</w:t>
+      </w:r>
+      <w:r>
+        <w:rPr>
+          <w:rFonts w:ascii="JetBrains Mono" w:eastAsia="Times New Roman" w:hAnsi="JetBrains Mono" w:cs="JetBrains Mono"/>
+          <w:color w:val="080808"/>
+          <w:kern w:val="0"/>
+          <w:sz w:val="20"/>
+          <w:szCs w:val="20"/>
+          <w14:ligatures w14:val="none"/>
+        </w:rPr>
+        <w:t>.</w:t>
+      </w:r>
+      <w:r>
+        <w:rPr>
+          <w:rFonts w:ascii="JetBrains Mono" w:eastAsia="Times New Roman" w:hAnsi="JetBrains Mono" w:cs="JetBrains Mono"/>
+          <w:i/>
+          <w:iCs/>
+          <w:color w:val="871094"/>
+          <w:kern w:val="0"/>
+          <w:sz w:val="20"/>
+          <w:szCs w:val="20"/>
+          <w14:ligatures w14:val="none"/>
+        </w:rPr>
+        <w:t>MIN_VALUE</w:t>
+      </w:r>
+      <w:r>
+        <w:rPr>
+          <w:rFonts w:ascii="JetBrains Mono" w:eastAsia="Times New Roman" w:hAnsi="JetBrains Mono" w:cs="JetBrains Mono"/>
+          <w:color w:val="080808"/>
+          <w:kern w:val="0"/>
+          <w:sz w:val="20"/>
+          <w:szCs w:val="20"/>
+          <w14:ligatures w14:val="none"/>
+        </w:rPr>
+        <w:t>;</w:t>
+      </w:r>
+      <w:r>
+        <w:rPr>
+          <w:rFonts w:ascii="JetBrains Mono" w:eastAsia="Times New Roman" w:hAnsi="JetBrains Mono" w:cs="JetBrains Mono"/>
+          <w:color w:val="080808"/>
+          <w:kern w:val="0"/>
+          <w:sz w:val="20"/>
+          <w:szCs w:val="20"/>
+          <w14:ligatures w14:val="none"/>
+        </w:rPr>
+        <w:br/>
+        <w:t xml:space="preserve">        </w:t>
+      </w:r>
+      <w:r>
+        <w:rPr>
+          <w:rFonts w:ascii="JetBrains Mono" w:eastAsia="Times New Roman" w:hAnsi="JetBrains Mono" w:cs="JetBrains Mono"/>
+          <w:i/>
+          <w:iCs/>
+          <w:color w:val="8C8C8C"/>
+          <w:kern w:val="0"/>
+          <w:sz w:val="20"/>
+          <w:szCs w:val="20"/>
+          <w14:ligatures w14:val="none"/>
+        </w:rPr>
+        <w:t>//simply entering nums in hashmap, keys are numbers, values are frequency/ degree of each element</w:t>
+      </w:r>
+      <w:r>
+        <w:rPr>
+          <w:rFonts w:ascii="JetBrains Mono" w:eastAsia="Times New Roman" w:hAnsi="JetBrains Mono" w:cs="JetBrains Mono"/>
+          <w:i/>
+          <w:iCs/>
+          <w:color w:val="8C8C8C"/>
+          <w:kern w:val="0"/>
+          <w:sz w:val="20"/>
+          <w:szCs w:val="20"/>
+          <w14:ligatures w14:val="none"/>
+        </w:rPr>
+        <w:br/>
+        <w:t xml:space="preserve">        //Find the max degree</w:t>
+      </w:r>
+      <w:r>
+        <w:rPr>
+          <w:rFonts w:ascii="JetBrains Mono" w:eastAsia="Times New Roman" w:hAnsi="JetBrains Mono" w:cs="JetBrains Mono"/>
+          <w:i/>
+          <w:iCs/>
+          <w:color w:val="8C8C8C"/>
+          <w:kern w:val="0"/>
+          <w:sz w:val="20"/>
+          <w:szCs w:val="20"/>
+          <w14:ligatures w14:val="none"/>
+        </w:rPr>
+        <w:br/>
+        <w:t xml:space="preserve">        </w:t>
+      </w:r>
+      <w:r>
+        <w:rPr>
+          <w:rFonts w:ascii="JetBrains Mono" w:eastAsia="Times New Roman" w:hAnsi="JetBrains Mono" w:cs="JetBrains Mono"/>
+          <w:color w:val="0033B3"/>
+          <w:kern w:val="0"/>
+          <w:sz w:val="20"/>
+          <w:szCs w:val="20"/>
+          <w14:ligatures w14:val="none"/>
+        </w:rPr>
+        <w:t xml:space="preserve">for </w:t>
+      </w:r>
+      <w:r>
+        <w:rPr>
+          <w:rFonts w:ascii="JetBrains Mono" w:eastAsia="Times New Roman" w:hAnsi="JetBrains Mono" w:cs="JetBrains Mono"/>
+          <w:color w:val="080808"/>
+          <w:kern w:val="0"/>
+          <w:sz w:val="20"/>
+          <w:szCs w:val="20"/>
+          <w14:ligatures w14:val="none"/>
+        </w:rPr>
+        <w:t>(</w:t>
+      </w:r>
+      <w:r>
+        <w:rPr>
+          <w:rFonts w:ascii="JetBrains Mono" w:eastAsia="Times New Roman" w:hAnsi="JetBrains Mono" w:cs="JetBrains Mono"/>
+          <w:color w:val="0033B3"/>
+          <w:kern w:val="0"/>
+          <w:sz w:val="20"/>
+          <w:szCs w:val="20"/>
+          <w14:ligatures w14:val="none"/>
+        </w:rPr>
+        <w:t xml:space="preserve">int </w:t>
+      </w:r>
+      <w:r>
+        <w:rPr>
+          <w:rFonts w:ascii="JetBrains Mono" w:eastAsia="Times New Roman" w:hAnsi="JetBrains Mono" w:cs="JetBrains Mono"/>
+          <w:color w:val="000000"/>
+          <w:kern w:val="0"/>
+          <w:sz w:val="20"/>
+          <w:szCs w:val="20"/>
+          <w14:ligatures w14:val="none"/>
+        </w:rPr>
+        <w:t xml:space="preserve">num </w:t>
+      </w:r>
+      <w:r>
+        <w:rPr>
+          <w:rFonts w:ascii="JetBrains Mono" w:eastAsia="Times New Roman" w:hAnsi="JetBrains Mono" w:cs="JetBrains Mono"/>
+          <w:color w:val="080808"/>
+          <w:kern w:val="0"/>
+          <w:sz w:val="20"/>
+          <w:szCs w:val="20"/>
+          <w14:ligatures w14:val="none"/>
+        </w:rPr>
+        <w:t>: nums) {</w:t>
+      </w:r>
+      <w:r>
+        <w:rPr>
+          <w:rFonts w:ascii="JetBrains Mono" w:eastAsia="Times New Roman" w:hAnsi="JetBrains Mono" w:cs="JetBrains Mono"/>
+          <w:color w:val="080808"/>
+          <w:kern w:val="0"/>
+          <w:sz w:val="20"/>
+          <w:szCs w:val="20"/>
+          <w14:ligatures w14:val="none"/>
+        </w:rPr>
+        <w:br/>
+        <w:t xml:space="preserve">            </w:t>
+      </w:r>
+      <w:r>
+        <w:rPr>
+          <w:rFonts w:ascii="JetBrains Mono" w:eastAsia="Times New Roman" w:hAnsi="JetBrains Mono" w:cs="JetBrains Mono"/>
+          <w:color w:val="000000"/>
+          <w:kern w:val="0"/>
+          <w:sz w:val="20"/>
+          <w:szCs w:val="20"/>
+          <w14:ligatures w14:val="none"/>
+        </w:rPr>
+        <w:t>freq</w:t>
+      </w:r>
+      <w:r>
+        <w:rPr>
+          <w:rFonts w:ascii="JetBrains Mono" w:eastAsia="Times New Roman" w:hAnsi="JetBrains Mono" w:cs="JetBrains Mono"/>
+          <w:color w:val="080808"/>
+          <w:kern w:val="0"/>
+          <w:sz w:val="20"/>
+          <w:szCs w:val="20"/>
+          <w14:ligatures w14:val="none"/>
+        </w:rPr>
+        <w:t>.put(</w:t>
+      </w:r>
+      <w:r>
+        <w:rPr>
+          <w:rFonts w:ascii="JetBrains Mono" w:eastAsia="Times New Roman" w:hAnsi="JetBrains Mono" w:cs="JetBrains Mono"/>
+          <w:color w:val="000000"/>
+          <w:kern w:val="0"/>
+          <w:sz w:val="20"/>
+          <w:szCs w:val="20"/>
+          <w14:ligatures w14:val="none"/>
+        </w:rPr>
+        <w:t>num</w:t>
+      </w:r>
+      <w:r>
+        <w:rPr>
+          <w:rFonts w:ascii="JetBrains Mono" w:eastAsia="Times New Roman" w:hAnsi="JetBrains Mono" w:cs="JetBrains Mono"/>
+          <w:color w:val="080808"/>
+          <w:kern w:val="0"/>
+          <w:sz w:val="20"/>
+          <w:szCs w:val="20"/>
+          <w14:ligatures w14:val="none"/>
+        </w:rPr>
+        <w:t xml:space="preserve">, </w:t>
+      </w:r>
+      <w:r>
+        <w:rPr>
+          <w:rFonts w:ascii="JetBrains Mono" w:eastAsia="Times New Roman" w:hAnsi="JetBrains Mono" w:cs="JetBrains Mono"/>
+          <w:color w:val="000000"/>
+          <w:kern w:val="0"/>
+          <w:sz w:val="20"/>
+          <w:szCs w:val="20"/>
+          <w14:ligatures w14:val="none"/>
+        </w:rPr>
+        <w:t>freq</w:t>
+      </w:r>
+      <w:r>
+        <w:rPr>
+          <w:rFonts w:ascii="JetBrains Mono" w:eastAsia="Times New Roman" w:hAnsi="JetBrains Mono" w:cs="JetBrains Mono"/>
+          <w:color w:val="080808"/>
+          <w:kern w:val="0"/>
+          <w:sz w:val="20"/>
+          <w:szCs w:val="20"/>
+          <w14:ligatures w14:val="none"/>
+        </w:rPr>
+        <w:t>.getOrDefault(</w:t>
+      </w:r>
+      <w:r>
+        <w:rPr>
+          <w:rFonts w:ascii="JetBrains Mono" w:eastAsia="Times New Roman" w:hAnsi="JetBrains Mono" w:cs="JetBrains Mono"/>
+          <w:color w:val="000000"/>
+          <w:kern w:val="0"/>
+          <w:sz w:val="20"/>
+          <w:szCs w:val="20"/>
+          <w14:ligatures w14:val="none"/>
+        </w:rPr>
+        <w:t>num</w:t>
+      </w:r>
+      <w:r>
+        <w:rPr>
+          <w:rFonts w:ascii="JetBrains Mono" w:eastAsia="Times New Roman" w:hAnsi="JetBrains Mono" w:cs="JetBrains Mono"/>
+          <w:color w:val="080808"/>
+          <w:kern w:val="0"/>
+          <w:sz w:val="20"/>
+          <w:szCs w:val="20"/>
+          <w14:ligatures w14:val="none"/>
+        </w:rPr>
+        <w:t xml:space="preserve">, </w:t>
+      </w:r>
+      <w:r>
+        <w:rPr>
+          <w:rFonts w:ascii="JetBrains Mono" w:eastAsia="Times New Roman" w:hAnsi="JetBrains Mono" w:cs="JetBrains Mono"/>
+          <w:color w:val="1750EB"/>
+          <w:kern w:val="0"/>
+          <w:sz w:val="20"/>
+          <w:szCs w:val="20"/>
+          <w14:ligatures w14:val="none"/>
+        </w:rPr>
+        <w:t>0</w:t>
+      </w:r>
+      <w:r>
+        <w:rPr>
+          <w:rFonts w:ascii="JetBrains Mono" w:eastAsia="Times New Roman" w:hAnsi="JetBrains Mono" w:cs="JetBrains Mono"/>
+          <w:color w:val="080808"/>
+          <w:kern w:val="0"/>
+          <w:sz w:val="20"/>
+          <w:szCs w:val="20"/>
+          <w14:ligatures w14:val="none"/>
+        </w:rPr>
+        <w:t xml:space="preserve">) + </w:t>
+      </w:r>
+      <w:r>
+        <w:rPr>
+          <w:rFonts w:ascii="JetBrains Mono" w:eastAsia="Times New Roman" w:hAnsi="JetBrains Mono" w:cs="JetBrains Mono"/>
+          <w:color w:val="1750EB"/>
+          <w:kern w:val="0"/>
+          <w:sz w:val="20"/>
+          <w:szCs w:val="20"/>
+          <w14:ligatures w14:val="none"/>
+        </w:rPr>
+        <w:t>1</w:t>
+      </w:r>
+      <w:r>
+        <w:rPr>
+          <w:rFonts w:ascii="JetBrains Mono" w:eastAsia="Times New Roman" w:hAnsi="JetBrains Mono" w:cs="JetBrains Mono"/>
+          <w:color w:val="080808"/>
+          <w:kern w:val="0"/>
+          <w:sz w:val="20"/>
+          <w:szCs w:val="20"/>
+          <w14:ligatures w14:val="none"/>
+        </w:rPr>
+        <w:t>);</w:t>
+      </w:r>
+      <w:r>
+        <w:rPr>
+          <w:rFonts w:ascii="JetBrains Mono" w:eastAsia="Times New Roman" w:hAnsi="JetBrains Mono" w:cs="JetBrains Mono"/>
+          <w:color w:val="080808"/>
+          <w:kern w:val="0"/>
+          <w:sz w:val="20"/>
+          <w:szCs w:val="20"/>
+          <w14:ligatures w14:val="none"/>
+        </w:rPr>
+        <w:br/>
+        <w:t xml:space="preserve">            </w:t>
+      </w:r>
+      <w:r>
+        <w:rPr>
+          <w:rFonts w:ascii="JetBrains Mono" w:eastAsia="Times New Roman" w:hAnsi="JetBrains Mono" w:cs="JetBrains Mono"/>
+          <w:color w:val="000000"/>
+          <w:kern w:val="0"/>
+          <w:sz w:val="20"/>
+          <w:szCs w:val="20"/>
+          <w14:ligatures w14:val="none"/>
+        </w:rPr>
+        <w:t xml:space="preserve">degree </w:t>
+      </w:r>
+      <w:r>
+        <w:rPr>
+          <w:rFonts w:ascii="JetBrains Mono" w:eastAsia="Times New Roman" w:hAnsi="JetBrains Mono" w:cs="JetBrains Mono"/>
+          <w:color w:val="080808"/>
+          <w:kern w:val="0"/>
+          <w:sz w:val="20"/>
+          <w:szCs w:val="20"/>
+          <w14:ligatures w14:val="none"/>
+        </w:rPr>
+        <w:t xml:space="preserve">= </w:t>
+      </w:r>
+      <w:r>
+        <w:rPr>
+          <w:rFonts w:ascii="JetBrains Mono" w:eastAsia="Times New Roman" w:hAnsi="JetBrains Mono" w:cs="JetBrains Mono"/>
+          <w:color w:val="000000"/>
+          <w:kern w:val="0"/>
+          <w:sz w:val="20"/>
+          <w:szCs w:val="20"/>
+          <w14:ligatures w14:val="none"/>
+        </w:rPr>
+        <w:t>Math</w:t>
+      </w:r>
+      <w:r>
+        <w:rPr>
+          <w:rFonts w:ascii="JetBrains Mono" w:eastAsia="Times New Roman" w:hAnsi="JetBrains Mono" w:cs="JetBrains Mono"/>
+          <w:color w:val="080808"/>
+          <w:kern w:val="0"/>
+          <w:sz w:val="20"/>
+          <w:szCs w:val="20"/>
+          <w14:ligatures w14:val="none"/>
+        </w:rPr>
+        <w:t>.</w:t>
+      </w:r>
+      <w:r>
+        <w:rPr>
+          <w:rFonts w:ascii="JetBrains Mono" w:eastAsia="Times New Roman" w:hAnsi="JetBrains Mono" w:cs="JetBrains Mono"/>
+          <w:i/>
+          <w:iCs/>
+          <w:color w:val="080808"/>
+          <w:kern w:val="0"/>
+          <w:sz w:val="20"/>
+          <w:szCs w:val="20"/>
+          <w14:ligatures w14:val="none"/>
+        </w:rPr>
+        <w:t>max</w:t>
+      </w:r>
+      <w:r>
+        <w:rPr>
+          <w:rFonts w:ascii="JetBrains Mono" w:eastAsia="Times New Roman" w:hAnsi="JetBrains Mono" w:cs="JetBrains Mono"/>
+          <w:color w:val="080808"/>
+          <w:kern w:val="0"/>
+          <w:sz w:val="20"/>
+          <w:szCs w:val="20"/>
+          <w14:ligatures w14:val="none"/>
+        </w:rPr>
+        <w:t>(</w:t>
+      </w:r>
+      <w:r>
+        <w:rPr>
+          <w:rFonts w:ascii="JetBrains Mono" w:eastAsia="Times New Roman" w:hAnsi="JetBrains Mono" w:cs="JetBrains Mono"/>
+          <w:color w:val="000000"/>
+          <w:kern w:val="0"/>
+          <w:sz w:val="20"/>
+          <w:szCs w:val="20"/>
+          <w14:ligatures w14:val="none"/>
+        </w:rPr>
+        <w:t>degree</w:t>
+      </w:r>
+      <w:r>
+        <w:rPr>
+          <w:rFonts w:ascii="JetBrains Mono" w:eastAsia="Times New Roman" w:hAnsi="JetBrains Mono" w:cs="JetBrains Mono"/>
+          <w:color w:val="080808"/>
+          <w:kern w:val="0"/>
+          <w:sz w:val="20"/>
+          <w:szCs w:val="20"/>
+          <w14:ligatures w14:val="none"/>
+        </w:rPr>
+        <w:t xml:space="preserve">, </w:t>
+      </w:r>
+      <w:r>
+        <w:rPr>
+          <w:rFonts w:ascii="JetBrains Mono" w:eastAsia="Times New Roman" w:hAnsi="JetBrains Mono" w:cs="JetBrains Mono"/>
+          <w:color w:val="000000"/>
+          <w:kern w:val="0"/>
+          <w:sz w:val="20"/>
+          <w:szCs w:val="20"/>
+          <w14:ligatures w14:val="none"/>
+        </w:rPr>
+        <w:t>freq</w:t>
+      </w:r>
+      <w:r>
+        <w:rPr>
+          <w:rFonts w:ascii="JetBrains Mono" w:eastAsia="Times New Roman" w:hAnsi="JetBrains Mono" w:cs="JetBrains Mono"/>
+          <w:color w:val="080808"/>
+          <w:kern w:val="0"/>
+          <w:sz w:val="20"/>
+          <w:szCs w:val="20"/>
+          <w14:ligatures w14:val="none"/>
+        </w:rPr>
+        <w:t>.get(</w:t>
+      </w:r>
+      <w:r>
+        <w:rPr>
+          <w:rFonts w:ascii="JetBrains Mono" w:eastAsia="Times New Roman" w:hAnsi="JetBrains Mono" w:cs="JetBrains Mono"/>
+          <w:color w:val="000000"/>
+          <w:kern w:val="0"/>
+          <w:sz w:val="20"/>
+          <w:szCs w:val="20"/>
+          <w14:ligatures w14:val="none"/>
+        </w:rPr>
+        <w:t>num</w:t>
+      </w:r>
+      <w:r>
+        <w:rPr>
+          <w:rFonts w:ascii="JetBrains Mono" w:eastAsia="Times New Roman" w:hAnsi="JetBrains Mono" w:cs="JetBrains Mono"/>
+          <w:color w:val="080808"/>
+          <w:kern w:val="0"/>
+          <w:sz w:val="20"/>
+          <w:szCs w:val="20"/>
+          <w14:ligatures w14:val="none"/>
+        </w:rPr>
+        <w:t>));</w:t>
+      </w:r>
+      <w:r>
+        <w:rPr>
+          <w:rFonts w:ascii="JetBrains Mono" w:eastAsia="Times New Roman" w:hAnsi="JetBrains Mono" w:cs="JetBrains Mono"/>
+          <w:color w:val="080808"/>
+          <w:kern w:val="0"/>
+          <w:sz w:val="20"/>
+          <w:szCs w:val="20"/>
+          <w14:ligatures w14:val="none"/>
+        </w:rPr>
+        <w:br/>
+        <w:t xml:space="preserve">        }</w:t>
+      </w:r>
+      <w:r>
+        <w:rPr>
+          <w:rFonts w:ascii="JetBrains Mono" w:eastAsia="Times New Roman" w:hAnsi="JetBrains Mono" w:cs="JetBrains Mono"/>
+          <w:color w:val="080808"/>
+          <w:kern w:val="0"/>
+          <w:sz w:val="20"/>
+          <w:szCs w:val="20"/>
+          <w14:ligatures w14:val="none"/>
+        </w:rPr>
+        <w:br/>
+        <w:t xml:space="preserve">        </w:t>
+      </w:r>
+      <w:r>
+        <w:rPr>
+          <w:rFonts w:ascii="JetBrains Mono" w:eastAsia="Times New Roman" w:hAnsi="JetBrains Mono" w:cs="JetBrains Mono"/>
+          <w:i/>
+          <w:iCs/>
+          <w:color w:val="8C8C8C"/>
+          <w:kern w:val="0"/>
+          <w:sz w:val="20"/>
+          <w:szCs w:val="20"/>
+          <w14:ligatures w14:val="none"/>
+        </w:rPr>
+        <w:t>//clearing the hashmap, to utilize the same map, no extra space, hence SC -&gt; O(n)</w:t>
+      </w:r>
+      <w:r>
+        <w:rPr>
+          <w:rFonts w:ascii="JetBrains Mono" w:eastAsia="Times New Roman" w:hAnsi="JetBrains Mono" w:cs="JetBrains Mono"/>
+          <w:i/>
+          <w:iCs/>
+          <w:color w:val="8C8C8C"/>
+          <w:kern w:val="0"/>
+          <w:sz w:val="20"/>
+          <w:szCs w:val="20"/>
+          <w14:ligatures w14:val="none"/>
+        </w:rPr>
+        <w:br/>
+        <w:t xml:space="preserve">        </w:t>
+      </w:r>
+      <w:r>
+        <w:rPr>
+          <w:rFonts w:ascii="JetBrains Mono" w:eastAsia="Times New Roman" w:hAnsi="JetBrains Mono" w:cs="JetBrains Mono"/>
+          <w:color w:val="000000"/>
+          <w:kern w:val="0"/>
+          <w:sz w:val="20"/>
+          <w:szCs w:val="20"/>
+          <w14:ligatures w14:val="none"/>
+        </w:rPr>
+        <w:t>freq</w:t>
+      </w:r>
+      <w:r>
+        <w:rPr>
+          <w:rFonts w:ascii="JetBrains Mono" w:eastAsia="Times New Roman" w:hAnsi="JetBrains Mono" w:cs="JetBrains Mono"/>
+          <w:color w:val="080808"/>
+          <w:kern w:val="0"/>
+          <w:sz w:val="20"/>
+          <w:szCs w:val="20"/>
+          <w14:ligatures w14:val="none"/>
+        </w:rPr>
+        <w:t>.clear();</w:t>
+      </w:r>
+      <w:r>
+        <w:rPr>
+          <w:rFonts w:ascii="JetBrains Mono" w:eastAsia="Times New Roman" w:hAnsi="JetBrains Mono" w:cs="JetBrains Mono"/>
+          <w:color w:val="080808"/>
+          <w:kern w:val="0"/>
+          <w:sz w:val="20"/>
+          <w:szCs w:val="20"/>
+          <w14:ligatures w14:val="none"/>
+        </w:rPr>
+        <w:br/>
+        <w:t xml:space="preserve">        </w:t>
+      </w:r>
+      <w:r>
+        <w:rPr>
+          <w:rFonts w:ascii="JetBrains Mono" w:eastAsia="Times New Roman" w:hAnsi="JetBrains Mono" w:cs="JetBrains Mono"/>
+          <w:i/>
+          <w:iCs/>
+          <w:color w:val="8C8C8C"/>
+          <w:kern w:val="0"/>
+          <w:sz w:val="20"/>
+          <w:szCs w:val="20"/>
+          <w14:ligatures w14:val="none"/>
+        </w:rPr>
+        <w:t>//declaring two pointers</w:t>
+      </w:r>
+      <w:r>
+        <w:rPr>
+          <w:rFonts w:ascii="JetBrains Mono" w:eastAsia="Times New Roman" w:hAnsi="JetBrains Mono" w:cs="JetBrains Mono"/>
+          <w:i/>
+          <w:iCs/>
+          <w:color w:val="8C8C8C"/>
+          <w:kern w:val="0"/>
+          <w:sz w:val="20"/>
+          <w:szCs w:val="20"/>
+          <w14:ligatures w14:val="none"/>
+        </w:rPr>
+        <w:br/>
+        <w:t xml:space="preserve">        </w:t>
+      </w:r>
+      <w:r>
+        <w:rPr>
+          <w:rFonts w:ascii="JetBrains Mono" w:eastAsia="Times New Roman" w:hAnsi="JetBrains Mono" w:cs="JetBrains Mono"/>
+          <w:color w:val="0033B3"/>
+          <w:kern w:val="0"/>
+          <w:sz w:val="20"/>
+          <w:szCs w:val="20"/>
+          <w14:ligatures w14:val="none"/>
+        </w:rPr>
+        <w:t xml:space="preserve">int </w:t>
+      </w:r>
+      <w:r>
+        <w:rPr>
+          <w:rFonts w:ascii="JetBrains Mono" w:eastAsia="Times New Roman" w:hAnsi="JetBrains Mono" w:cs="JetBrains Mono"/>
+          <w:color w:val="000000"/>
+          <w:kern w:val="0"/>
+          <w:sz w:val="20"/>
+          <w:szCs w:val="20"/>
+          <w14:ligatures w14:val="none"/>
+        </w:rPr>
+        <w:t xml:space="preserve">start </w:t>
+      </w:r>
+      <w:r>
+        <w:rPr>
+          <w:rFonts w:ascii="JetBrains Mono" w:eastAsia="Times New Roman" w:hAnsi="JetBrains Mono" w:cs="JetBrains Mono"/>
+          <w:color w:val="080808"/>
+          <w:kern w:val="0"/>
+          <w:sz w:val="20"/>
+          <w:szCs w:val="20"/>
+          <w14:ligatures w14:val="none"/>
+        </w:rPr>
+        <w:t xml:space="preserve">= </w:t>
+      </w:r>
+      <w:r>
+        <w:rPr>
+          <w:rFonts w:ascii="JetBrains Mono" w:eastAsia="Times New Roman" w:hAnsi="JetBrains Mono" w:cs="JetBrains Mono"/>
+          <w:color w:val="1750EB"/>
+          <w:kern w:val="0"/>
+          <w:sz w:val="20"/>
+          <w:szCs w:val="20"/>
+          <w14:ligatures w14:val="none"/>
+        </w:rPr>
+        <w:t>0</w:t>
+      </w:r>
+      <w:r>
+        <w:rPr>
+          <w:rFonts w:ascii="JetBrains Mono" w:eastAsia="Times New Roman" w:hAnsi="JetBrains Mono" w:cs="JetBrains Mono"/>
+          <w:color w:val="080808"/>
+          <w:kern w:val="0"/>
+          <w:sz w:val="20"/>
+          <w:szCs w:val="20"/>
+          <w14:ligatures w14:val="none"/>
+        </w:rPr>
+        <w:t xml:space="preserve">, </w:t>
+      </w:r>
+      <w:r>
+        <w:rPr>
+          <w:rFonts w:ascii="JetBrains Mono" w:eastAsia="Times New Roman" w:hAnsi="JetBrains Mono" w:cs="JetBrains Mono"/>
+          <w:color w:val="000000"/>
+          <w:kern w:val="0"/>
+          <w:sz w:val="20"/>
+          <w:szCs w:val="20"/>
+          <w14:ligatures w14:val="none"/>
+        </w:rPr>
+        <w:t xml:space="preserve">end </w:t>
+      </w:r>
+      <w:r>
+        <w:rPr>
+          <w:rFonts w:ascii="JetBrains Mono" w:eastAsia="Times New Roman" w:hAnsi="JetBrains Mono" w:cs="JetBrains Mono"/>
+          <w:color w:val="080808"/>
+          <w:kern w:val="0"/>
+          <w:sz w:val="20"/>
+          <w:szCs w:val="20"/>
+          <w14:ligatures w14:val="none"/>
+        </w:rPr>
+        <w:t xml:space="preserve">= </w:t>
+      </w:r>
+      <w:r>
+        <w:rPr>
+          <w:rFonts w:ascii="JetBrains Mono" w:eastAsia="Times New Roman" w:hAnsi="JetBrains Mono" w:cs="JetBrains Mono"/>
+          <w:color w:val="1750EB"/>
+          <w:kern w:val="0"/>
+          <w:sz w:val="20"/>
+          <w:szCs w:val="20"/>
+          <w14:ligatures w14:val="none"/>
+        </w:rPr>
+        <w:t>0</w:t>
+      </w:r>
+      <w:r>
+        <w:rPr>
+          <w:rFonts w:ascii="JetBrains Mono" w:eastAsia="Times New Roman" w:hAnsi="JetBrains Mono" w:cs="JetBrains Mono"/>
+          <w:color w:val="080808"/>
+          <w:kern w:val="0"/>
+          <w:sz w:val="20"/>
+          <w:szCs w:val="20"/>
+          <w14:ligatures w14:val="none"/>
+        </w:rPr>
+        <w:t>;</w:t>
+      </w:r>
+      <w:r>
+        <w:rPr>
+          <w:rFonts w:ascii="JetBrains Mono" w:eastAsia="Times New Roman" w:hAnsi="JetBrains Mono" w:cs="JetBrains Mono"/>
+          <w:color w:val="080808"/>
+          <w:kern w:val="0"/>
+          <w:sz w:val="20"/>
+          <w:szCs w:val="20"/>
+          <w14:ligatures w14:val="none"/>
+        </w:rPr>
+        <w:br/>
+        <w:t xml:space="preserve">        </w:t>
+      </w:r>
+      <w:r>
+        <w:rPr>
+          <w:rFonts w:ascii="JetBrains Mono" w:eastAsia="Times New Roman" w:hAnsi="JetBrains Mono" w:cs="JetBrains Mono"/>
+          <w:i/>
+          <w:iCs/>
+          <w:color w:val="8C8C8C"/>
+          <w:kern w:val="0"/>
+          <w:sz w:val="20"/>
+          <w:szCs w:val="20"/>
+          <w14:ligatures w14:val="none"/>
+        </w:rPr>
+        <w:t>// declaring current degree and minimum length of the subarray</w:t>
+      </w:r>
+      <w:r>
+        <w:rPr>
+          <w:rFonts w:ascii="JetBrains Mono" w:eastAsia="Times New Roman" w:hAnsi="JetBrains Mono" w:cs="JetBrains Mono"/>
+          <w:i/>
+          <w:iCs/>
+          <w:color w:val="8C8C8C"/>
+          <w:kern w:val="0"/>
+          <w:sz w:val="20"/>
+          <w:szCs w:val="20"/>
+          <w14:ligatures w14:val="none"/>
+        </w:rPr>
+        <w:br/>
+        <w:t xml:space="preserve">        </w:t>
+      </w:r>
+      <w:r>
+        <w:rPr>
+          <w:rFonts w:ascii="JetBrains Mono" w:eastAsia="Times New Roman" w:hAnsi="JetBrains Mono" w:cs="JetBrains Mono"/>
+          <w:color w:val="0033B3"/>
+          <w:kern w:val="0"/>
+          <w:sz w:val="20"/>
+          <w:szCs w:val="20"/>
+          <w14:ligatures w14:val="none"/>
+        </w:rPr>
+        <w:t xml:space="preserve">int </w:t>
+      </w:r>
+      <w:r>
+        <w:rPr>
+          <w:rFonts w:ascii="JetBrains Mono" w:eastAsia="Times New Roman" w:hAnsi="JetBrains Mono" w:cs="JetBrains Mono"/>
+          <w:color w:val="000000"/>
+          <w:kern w:val="0"/>
+          <w:sz w:val="20"/>
+          <w:szCs w:val="20"/>
+          <w14:ligatures w14:val="none"/>
+        </w:rPr>
+        <w:t xml:space="preserve">currDegree </w:t>
+      </w:r>
+      <w:r>
+        <w:rPr>
+          <w:rFonts w:ascii="JetBrains Mono" w:eastAsia="Times New Roman" w:hAnsi="JetBrains Mono" w:cs="JetBrains Mono"/>
+          <w:color w:val="080808"/>
+          <w:kern w:val="0"/>
+          <w:sz w:val="20"/>
+          <w:szCs w:val="20"/>
+          <w14:ligatures w14:val="none"/>
+        </w:rPr>
+        <w:t xml:space="preserve">= </w:t>
+      </w:r>
+      <w:r>
+        <w:rPr>
+          <w:rFonts w:ascii="JetBrains Mono" w:eastAsia="Times New Roman" w:hAnsi="JetBrains Mono" w:cs="JetBrains Mono"/>
+          <w:color w:val="000000"/>
+          <w:kern w:val="0"/>
+          <w:sz w:val="20"/>
+          <w:szCs w:val="20"/>
+          <w14:ligatures w14:val="none"/>
+        </w:rPr>
+        <w:t>Integer</w:t>
+      </w:r>
+      <w:r>
+        <w:rPr>
+          <w:rFonts w:ascii="JetBrains Mono" w:eastAsia="Times New Roman" w:hAnsi="JetBrains Mono" w:cs="JetBrains Mono"/>
+          <w:color w:val="080808"/>
+          <w:kern w:val="0"/>
+          <w:sz w:val="20"/>
+          <w:szCs w:val="20"/>
+          <w14:ligatures w14:val="none"/>
+        </w:rPr>
+        <w:t>.</w:t>
+      </w:r>
+      <w:r>
+        <w:rPr>
+          <w:rFonts w:ascii="JetBrains Mono" w:eastAsia="Times New Roman" w:hAnsi="JetBrains Mono" w:cs="JetBrains Mono"/>
+          <w:i/>
+          <w:iCs/>
+          <w:color w:val="871094"/>
+          <w:kern w:val="0"/>
+          <w:sz w:val="20"/>
+          <w:szCs w:val="20"/>
+          <w14:ligatures w14:val="none"/>
+        </w:rPr>
+        <w:t>MIN_VALUE</w:t>
+      </w:r>
+      <w:r>
+        <w:rPr>
+          <w:rFonts w:ascii="JetBrains Mono" w:eastAsia="Times New Roman" w:hAnsi="JetBrains Mono" w:cs="JetBrains Mono"/>
+          <w:color w:val="080808"/>
+          <w:kern w:val="0"/>
+          <w:sz w:val="20"/>
+          <w:szCs w:val="20"/>
+          <w14:ligatures w14:val="none"/>
+        </w:rPr>
+        <w:t xml:space="preserve">, </w:t>
+      </w:r>
+      <w:r>
+        <w:rPr>
+          <w:rFonts w:ascii="JetBrains Mono" w:eastAsia="Times New Roman" w:hAnsi="JetBrains Mono" w:cs="JetBrains Mono"/>
+          <w:color w:val="000000"/>
+          <w:kern w:val="0"/>
+          <w:sz w:val="20"/>
+          <w:szCs w:val="20"/>
+          <w14:ligatures w14:val="none"/>
+        </w:rPr>
+        <w:t xml:space="preserve">minLength </w:t>
+      </w:r>
+      <w:r>
+        <w:rPr>
+          <w:rFonts w:ascii="JetBrains Mono" w:eastAsia="Times New Roman" w:hAnsi="JetBrains Mono" w:cs="JetBrains Mono"/>
+          <w:color w:val="080808"/>
+          <w:kern w:val="0"/>
+          <w:sz w:val="20"/>
+          <w:szCs w:val="20"/>
+          <w14:ligatures w14:val="none"/>
+        </w:rPr>
+        <w:t xml:space="preserve">= </w:t>
+      </w:r>
+      <w:r>
+        <w:rPr>
+          <w:rFonts w:ascii="JetBrains Mono" w:eastAsia="Times New Roman" w:hAnsi="JetBrains Mono" w:cs="JetBrains Mono"/>
+          <w:color w:val="000000"/>
+          <w:kern w:val="0"/>
+          <w:sz w:val="20"/>
+          <w:szCs w:val="20"/>
+          <w14:ligatures w14:val="none"/>
+        </w:rPr>
+        <w:t>Integer</w:t>
+      </w:r>
+      <w:r>
+        <w:rPr>
+          <w:rFonts w:ascii="JetBrains Mono" w:eastAsia="Times New Roman" w:hAnsi="JetBrains Mono" w:cs="JetBrains Mono"/>
+          <w:color w:val="080808"/>
+          <w:kern w:val="0"/>
+          <w:sz w:val="20"/>
+          <w:szCs w:val="20"/>
+          <w14:ligatures w14:val="none"/>
+        </w:rPr>
+        <w:t>.</w:t>
+      </w:r>
+      <w:r>
+        <w:rPr>
+          <w:rFonts w:ascii="JetBrains Mono" w:eastAsia="Times New Roman" w:hAnsi="JetBrains Mono" w:cs="JetBrains Mono"/>
+          <w:i/>
+          <w:iCs/>
+          <w:color w:val="871094"/>
+          <w:kern w:val="0"/>
+          <w:sz w:val="20"/>
+          <w:szCs w:val="20"/>
+          <w14:ligatures w14:val="none"/>
+        </w:rPr>
+        <w:t>MAX_VALUE</w:t>
+      </w:r>
+      <w:r>
+        <w:rPr>
+          <w:rFonts w:ascii="JetBrains Mono" w:eastAsia="Times New Roman" w:hAnsi="JetBrains Mono" w:cs="JetBrains Mono"/>
+          <w:color w:val="080808"/>
+          <w:kern w:val="0"/>
+          <w:sz w:val="20"/>
+          <w:szCs w:val="20"/>
+          <w14:ligatures w14:val="none"/>
+        </w:rPr>
+        <w:t>;</w:t>
+      </w:r>
+      <w:r>
+        <w:rPr>
+          <w:rFonts w:ascii="JetBrains Mono" w:eastAsia="Times New Roman" w:hAnsi="JetBrains Mono" w:cs="JetBrains Mono"/>
+          <w:color w:val="080808"/>
+          <w:kern w:val="0"/>
+          <w:sz w:val="20"/>
+          <w:szCs w:val="20"/>
+          <w14:ligatures w14:val="none"/>
+        </w:rPr>
+        <w:br/>
+        <w:t xml:space="preserve">        </w:t>
+      </w:r>
+      <w:r>
+        <w:rPr>
+          <w:rFonts w:ascii="JetBrains Mono" w:eastAsia="Times New Roman" w:hAnsi="JetBrains Mono" w:cs="JetBrains Mono"/>
+          <w:i/>
+          <w:iCs/>
+          <w:color w:val="8C8C8C"/>
+          <w:kern w:val="0"/>
+          <w:sz w:val="20"/>
+          <w:szCs w:val="20"/>
+          <w14:ligatures w14:val="none"/>
+        </w:rPr>
+        <w:t>//sliding window</w:t>
+      </w:r>
+      <w:r>
+        <w:rPr>
+          <w:rFonts w:ascii="JetBrains Mono" w:eastAsia="Times New Roman" w:hAnsi="JetBrains Mono" w:cs="JetBrains Mono"/>
+          <w:i/>
+          <w:iCs/>
+          <w:color w:val="8C8C8C"/>
+          <w:kern w:val="0"/>
+          <w:sz w:val="20"/>
+          <w:szCs w:val="20"/>
+          <w14:ligatures w14:val="none"/>
+        </w:rPr>
+        <w:br/>
+        <w:t xml:space="preserve">        </w:t>
+      </w:r>
+      <w:r>
+        <w:rPr>
+          <w:rFonts w:ascii="JetBrains Mono" w:eastAsia="Times New Roman" w:hAnsi="JetBrains Mono" w:cs="JetBrains Mono"/>
+          <w:color w:val="0033B3"/>
+          <w:kern w:val="0"/>
+          <w:sz w:val="20"/>
+          <w:szCs w:val="20"/>
+          <w14:ligatures w14:val="none"/>
+        </w:rPr>
+        <w:t xml:space="preserve">while </w:t>
+      </w:r>
+      <w:r>
+        <w:rPr>
+          <w:rFonts w:ascii="JetBrains Mono" w:eastAsia="Times New Roman" w:hAnsi="JetBrains Mono" w:cs="JetBrains Mono"/>
+          <w:color w:val="080808"/>
+          <w:kern w:val="0"/>
+          <w:sz w:val="20"/>
+          <w:szCs w:val="20"/>
+          <w14:ligatures w14:val="none"/>
+        </w:rPr>
+        <w:t>(</w:t>
+      </w:r>
+      <w:r>
+        <w:rPr>
+          <w:rFonts w:ascii="JetBrains Mono" w:eastAsia="Times New Roman" w:hAnsi="JetBrains Mono" w:cs="JetBrains Mono"/>
+          <w:color w:val="000000"/>
+          <w:kern w:val="0"/>
+          <w:sz w:val="20"/>
+          <w:szCs w:val="20"/>
+          <w14:ligatures w14:val="none"/>
+        </w:rPr>
+        <w:t xml:space="preserve">end </w:t>
+      </w:r>
+      <w:r>
+        <w:rPr>
+          <w:rFonts w:ascii="JetBrains Mono" w:eastAsia="Times New Roman" w:hAnsi="JetBrains Mono" w:cs="JetBrains Mono"/>
+          <w:color w:val="080808"/>
+          <w:kern w:val="0"/>
+          <w:sz w:val="20"/>
+          <w:szCs w:val="20"/>
+          <w14:ligatures w14:val="none"/>
+        </w:rPr>
+        <w:t>&lt; nums.</w:t>
+      </w:r>
+      <w:r>
+        <w:rPr>
+          <w:rFonts w:ascii="JetBrains Mono" w:eastAsia="Times New Roman" w:hAnsi="JetBrains Mono" w:cs="JetBrains Mono"/>
+          <w:color w:val="871094"/>
+          <w:kern w:val="0"/>
+          <w:sz w:val="20"/>
+          <w:szCs w:val="20"/>
+          <w14:ligatures w14:val="none"/>
+        </w:rPr>
+        <w:t>length</w:t>
+      </w:r>
+      <w:r>
+        <w:rPr>
+          <w:rFonts w:ascii="JetBrains Mono" w:eastAsia="Times New Roman" w:hAnsi="JetBrains Mono" w:cs="JetBrains Mono"/>
+          <w:color w:val="080808"/>
+          <w:kern w:val="0"/>
+          <w:sz w:val="20"/>
+          <w:szCs w:val="20"/>
+          <w14:ligatures w14:val="none"/>
+        </w:rPr>
+        <w:t>) {</w:t>
+      </w:r>
+      <w:r>
+        <w:rPr>
+          <w:rFonts w:ascii="JetBrains Mono" w:eastAsia="Times New Roman" w:hAnsi="JetBrains Mono" w:cs="JetBrains Mono"/>
+          <w:color w:val="080808"/>
+          <w:kern w:val="0"/>
+          <w:sz w:val="20"/>
+          <w:szCs w:val="20"/>
+          <w14:ligatures w14:val="none"/>
+        </w:rPr>
+        <w:br/>
+        <w:t xml:space="preserve">            </w:t>
+      </w:r>
+      <w:r>
+        <w:rPr>
+          <w:rFonts w:ascii="JetBrains Mono" w:eastAsia="Times New Roman" w:hAnsi="JetBrains Mono" w:cs="JetBrains Mono"/>
+          <w:color w:val="000000"/>
+          <w:kern w:val="0"/>
+          <w:sz w:val="20"/>
+          <w:szCs w:val="20"/>
+          <w14:ligatures w14:val="none"/>
+        </w:rPr>
+        <w:t>freq</w:t>
+      </w:r>
+      <w:r>
+        <w:rPr>
+          <w:rFonts w:ascii="JetBrains Mono" w:eastAsia="Times New Roman" w:hAnsi="JetBrains Mono" w:cs="JetBrains Mono"/>
+          <w:color w:val="080808"/>
+          <w:kern w:val="0"/>
+          <w:sz w:val="20"/>
+          <w:szCs w:val="20"/>
+          <w14:ligatures w14:val="none"/>
+        </w:rPr>
+        <w:t>.put(nums[</w:t>
+      </w:r>
+      <w:r>
+        <w:rPr>
+          <w:rFonts w:ascii="JetBrains Mono" w:eastAsia="Times New Roman" w:hAnsi="JetBrains Mono" w:cs="JetBrains Mono"/>
+          <w:color w:val="000000"/>
+          <w:kern w:val="0"/>
+          <w:sz w:val="20"/>
+          <w:szCs w:val="20"/>
+          <w14:ligatures w14:val="none"/>
+        </w:rPr>
+        <w:t>end</w:t>
+      </w:r>
+      <w:r>
+        <w:rPr>
+          <w:rFonts w:ascii="JetBrains Mono" w:eastAsia="Times New Roman" w:hAnsi="JetBrains Mono" w:cs="JetBrains Mono"/>
+          <w:color w:val="080808"/>
+          <w:kern w:val="0"/>
+          <w:sz w:val="20"/>
+          <w:szCs w:val="20"/>
+          <w14:ligatures w14:val="none"/>
+        </w:rPr>
+        <w:t xml:space="preserve">], </w:t>
+      </w:r>
+      <w:r>
+        <w:rPr>
+          <w:rFonts w:ascii="JetBrains Mono" w:eastAsia="Times New Roman" w:hAnsi="JetBrains Mono" w:cs="JetBrains Mono"/>
+          <w:color w:val="000000"/>
+          <w:kern w:val="0"/>
+          <w:sz w:val="20"/>
+          <w:szCs w:val="20"/>
+          <w14:ligatures w14:val="none"/>
+        </w:rPr>
+        <w:t>freq</w:t>
+      </w:r>
+      <w:r>
+        <w:rPr>
+          <w:rFonts w:ascii="JetBrains Mono" w:eastAsia="Times New Roman" w:hAnsi="JetBrains Mono" w:cs="JetBrains Mono"/>
+          <w:color w:val="080808"/>
+          <w:kern w:val="0"/>
+          <w:sz w:val="20"/>
+          <w:szCs w:val="20"/>
+          <w14:ligatures w14:val="none"/>
+        </w:rPr>
+        <w:t>.getOrDefault(nums[</w:t>
+      </w:r>
+      <w:r>
+        <w:rPr>
+          <w:rFonts w:ascii="JetBrains Mono" w:eastAsia="Times New Roman" w:hAnsi="JetBrains Mono" w:cs="JetBrains Mono"/>
+          <w:color w:val="000000"/>
+          <w:kern w:val="0"/>
+          <w:sz w:val="20"/>
+          <w:szCs w:val="20"/>
+          <w14:ligatures w14:val="none"/>
+        </w:rPr>
+        <w:t>end</w:t>
+      </w:r>
+      <w:r>
+        <w:rPr>
+          <w:rFonts w:ascii="JetBrains Mono" w:eastAsia="Times New Roman" w:hAnsi="JetBrains Mono" w:cs="JetBrains Mono"/>
+          <w:color w:val="080808"/>
+          <w:kern w:val="0"/>
+          <w:sz w:val="20"/>
+          <w:szCs w:val="20"/>
+          <w14:ligatures w14:val="none"/>
+        </w:rPr>
+        <w:t xml:space="preserve">], </w:t>
+      </w:r>
+      <w:r>
+        <w:rPr>
+          <w:rFonts w:ascii="JetBrains Mono" w:eastAsia="Times New Roman" w:hAnsi="JetBrains Mono" w:cs="JetBrains Mono"/>
+          <w:color w:val="1750EB"/>
+          <w:kern w:val="0"/>
+          <w:sz w:val="20"/>
+          <w:szCs w:val="20"/>
+          <w14:ligatures w14:val="none"/>
+        </w:rPr>
+        <w:t>0</w:t>
+      </w:r>
+      <w:r>
+        <w:rPr>
+          <w:rFonts w:ascii="JetBrains Mono" w:eastAsia="Times New Roman" w:hAnsi="JetBrains Mono" w:cs="JetBrains Mono"/>
+          <w:color w:val="080808"/>
+          <w:kern w:val="0"/>
+          <w:sz w:val="20"/>
+          <w:szCs w:val="20"/>
+          <w14:ligatures w14:val="none"/>
+        </w:rPr>
+        <w:t xml:space="preserve">) + </w:t>
+      </w:r>
+      <w:r>
+        <w:rPr>
+          <w:rFonts w:ascii="JetBrains Mono" w:eastAsia="Times New Roman" w:hAnsi="JetBrains Mono" w:cs="JetBrains Mono"/>
+          <w:color w:val="1750EB"/>
+          <w:kern w:val="0"/>
+          <w:sz w:val="20"/>
+          <w:szCs w:val="20"/>
+          <w14:ligatures w14:val="none"/>
+        </w:rPr>
+        <w:t>1</w:t>
+      </w:r>
+      <w:r>
+        <w:rPr>
+          <w:rFonts w:ascii="JetBrains Mono" w:eastAsia="Times New Roman" w:hAnsi="JetBrains Mono" w:cs="JetBrains Mono"/>
+          <w:color w:val="080808"/>
+          <w:kern w:val="0"/>
+          <w:sz w:val="20"/>
+          <w:szCs w:val="20"/>
+          <w14:ligatures w14:val="none"/>
+        </w:rPr>
+        <w:t>);</w:t>
+      </w:r>
+      <w:r>
+        <w:rPr>
+          <w:rFonts w:ascii="JetBrains Mono" w:eastAsia="Times New Roman" w:hAnsi="JetBrains Mono" w:cs="JetBrains Mono"/>
+          <w:color w:val="080808"/>
+          <w:kern w:val="0"/>
+          <w:sz w:val="20"/>
+          <w:szCs w:val="20"/>
+          <w14:ligatures w14:val="none"/>
+        </w:rPr>
+        <w:br/>
+        <w:t xml:space="preserve">            </w:t>
+      </w:r>
+      <w:r>
+        <w:rPr>
+          <w:rFonts w:ascii="JetBrains Mono" w:eastAsia="Times New Roman" w:hAnsi="JetBrains Mono" w:cs="JetBrains Mono"/>
+          <w:color w:val="000000"/>
+          <w:kern w:val="0"/>
+          <w:sz w:val="20"/>
+          <w:szCs w:val="20"/>
+          <w14:ligatures w14:val="none"/>
+        </w:rPr>
+        <w:t xml:space="preserve">currDegree </w:t>
+      </w:r>
+      <w:r>
+        <w:rPr>
+          <w:rFonts w:ascii="JetBrains Mono" w:eastAsia="Times New Roman" w:hAnsi="JetBrains Mono" w:cs="JetBrains Mono"/>
+          <w:color w:val="080808"/>
+          <w:kern w:val="0"/>
+          <w:sz w:val="20"/>
+          <w:szCs w:val="20"/>
+          <w14:ligatures w14:val="none"/>
+        </w:rPr>
+        <w:t xml:space="preserve">= </w:t>
+      </w:r>
+      <w:r>
+        <w:rPr>
+          <w:rFonts w:ascii="JetBrains Mono" w:eastAsia="Times New Roman" w:hAnsi="JetBrains Mono" w:cs="JetBrains Mono"/>
+          <w:color w:val="000000"/>
+          <w:kern w:val="0"/>
+          <w:sz w:val="20"/>
+          <w:szCs w:val="20"/>
+          <w14:ligatures w14:val="none"/>
+        </w:rPr>
+        <w:t>Math</w:t>
+      </w:r>
+      <w:r>
+        <w:rPr>
+          <w:rFonts w:ascii="JetBrains Mono" w:eastAsia="Times New Roman" w:hAnsi="JetBrains Mono" w:cs="JetBrains Mono"/>
+          <w:color w:val="080808"/>
+          <w:kern w:val="0"/>
+          <w:sz w:val="20"/>
+          <w:szCs w:val="20"/>
+          <w14:ligatures w14:val="none"/>
+        </w:rPr>
+        <w:t>.</w:t>
+      </w:r>
+      <w:r>
+        <w:rPr>
+          <w:rFonts w:ascii="JetBrains Mono" w:eastAsia="Times New Roman" w:hAnsi="JetBrains Mono" w:cs="JetBrains Mono"/>
+          <w:i/>
+          <w:iCs/>
+          <w:color w:val="080808"/>
+          <w:kern w:val="0"/>
+          <w:sz w:val="20"/>
+          <w:szCs w:val="20"/>
+          <w14:ligatures w14:val="none"/>
+        </w:rPr>
+        <w:t>max</w:t>
+      </w:r>
+      <w:r>
+        <w:rPr>
+          <w:rFonts w:ascii="JetBrains Mono" w:eastAsia="Times New Roman" w:hAnsi="JetBrains Mono" w:cs="JetBrains Mono"/>
+          <w:color w:val="080808"/>
+          <w:kern w:val="0"/>
+          <w:sz w:val="20"/>
+          <w:szCs w:val="20"/>
+          <w14:ligatures w14:val="none"/>
+        </w:rPr>
+        <w:t>(</w:t>
+      </w:r>
+      <w:r>
+        <w:rPr>
+          <w:rFonts w:ascii="JetBrains Mono" w:eastAsia="Times New Roman" w:hAnsi="JetBrains Mono" w:cs="JetBrains Mono"/>
+          <w:color w:val="000000"/>
+          <w:kern w:val="0"/>
+          <w:sz w:val="20"/>
+          <w:szCs w:val="20"/>
+          <w14:ligatures w14:val="none"/>
+        </w:rPr>
+        <w:t>currDegree</w:t>
+      </w:r>
+      <w:r>
+        <w:rPr>
+          <w:rFonts w:ascii="JetBrains Mono" w:eastAsia="Times New Roman" w:hAnsi="JetBrains Mono" w:cs="JetBrains Mono"/>
+          <w:color w:val="080808"/>
+          <w:kern w:val="0"/>
+          <w:sz w:val="20"/>
+          <w:szCs w:val="20"/>
+          <w14:ligatures w14:val="none"/>
+        </w:rPr>
+        <w:t xml:space="preserve">, </w:t>
+      </w:r>
+      <w:r>
+        <w:rPr>
+          <w:rFonts w:ascii="JetBrains Mono" w:eastAsia="Times New Roman" w:hAnsi="JetBrains Mono" w:cs="JetBrains Mono"/>
+          <w:color w:val="000000"/>
+          <w:kern w:val="0"/>
+          <w:sz w:val="20"/>
+          <w:szCs w:val="20"/>
+          <w14:ligatures w14:val="none"/>
+        </w:rPr>
+        <w:t>freq</w:t>
+      </w:r>
+      <w:r>
+        <w:rPr>
+          <w:rFonts w:ascii="JetBrains Mono" w:eastAsia="Times New Roman" w:hAnsi="JetBrains Mono" w:cs="JetBrains Mono"/>
+          <w:color w:val="080808"/>
+          <w:kern w:val="0"/>
+          <w:sz w:val="20"/>
+          <w:szCs w:val="20"/>
+          <w14:ligatures w14:val="none"/>
+        </w:rPr>
+        <w:t>.get(nums[</w:t>
+      </w:r>
+      <w:r>
+        <w:rPr>
+          <w:rFonts w:ascii="JetBrains Mono" w:eastAsia="Times New Roman" w:hAnsi="JetBrains Mono" w:cs="JetBrains Mono"/>
+          <w:color w:val="000000"/>
+          <w:kern w:val="0"/>
+          <w:sz w:val="20"/>
+          <w:szCs w:val="20"/>
+          <w14:ligatures w14:val="none"/>
+        </w:rPr>
+        <w:t>end</w:t>
+      </w:r>
+      <w:r>
+        <w:rPr>
+          <w:rFonts w:ascii="JetBrains Mono" w:eastAsia="Times New Roman" w:hAnsi="JetBrains Mono" w:cs="JetBrains Mono"/>
+          <w:color w:val="080808"/>
+          <w:kern w:val="0"/>
+          <w:sz w:val="20"/>
+          <w:szCs w:val="20"/>
+          <w14:ligatures w14:val="none"/>
+        </w:rPr>
+        <w:t>]));</w:t>
+      </w:r>
+      <w:r>
+        <w:rPr>
+          <w:rFonts w:ascii="JetBrains Mono" w:eastAsia="Times New Roman" w:hAnsi="JetBrains Mono" w:cs="JetBrains Mono"/>
+          <w:color w:val="080808"/>
+          <w:kern w:val="0"/>
+          <w:sz w:val="20"/>
+          <w:szCs w:val="20"/>
+          <w14:ligatures w14:val="none"/>
+        </w:rPr>
+        <w:br/>
+        <w:t xml:space="preserve">            </w:t>
+      </w:r>
+      <w:r>
+        <w:rPr>
+          <w:rFonts w:ascii="JetBrains Mono" w:eastAsia="Times New Roman" w:hAnsi="JetBrains Mono" w:cs="JetBrains Mono"/>
+          <w:i/>
+          <w:iCs/>
+          <w:color w:val="8C8C8C"/>
+          <w:kern w:val="0"/>
+          <w:sz w:val="20"/>
+          <w:szCs w:val="20"/>
+          <w14:ligatures w14:val="none"/>
+        </w:rPr>
+        <w:t>//if currentdegree == degree, then find length of the possible shortest subarray which is minimumlength</w:t>
+      </w:r>
+      <w:r>
+        <w:rPr>
+          <w:rFonts w:ascii="JetBrains Mono" w:eastAsia="Times New Roman" w:hAnsi="JetBrains Mono" w:cs="JetBrains Mono"/>
+          <w:i/>
+          <w:iCs/>
+          <w:color w:val="8C8C8C"/>
+          <w:kern w:val="0"/>
+          <w:sz w:val="20"/>
+          <w:szCs w:val="20"/>
+          <w14:ligatures w14:val="none"/>
+        </w:rPr>
+        <w:br/>
+        <w:t xml:space="preserve">            //increase the start pointer value by 1 and remove the element at start index. in Map decrease the value of the number by 1</w:t>
+      </w:r>
+      <w:r>
+        <w:rPr>
+          <w:rFonts w:ascii="JetBrains Mono" w:eastAsia="Times New Roman" w:hAnsi="JetBrains Mono" w:cs="JetBrains Mono"/>
+          <w:i/>
+          <w:iCs/>
+          <w:color w:val="8C8C8C"/>
+          <w:kern w:val="0"/>
+          <w:sz w:val="20"/>
+          <w:szCs w:val="20"/>
+          <w14:ligatures w14:val="none"/>
+        </w:rPr>
+        <w:br/>
+        <w:t xml:space="preserve">            </w:t>
+      </w:r>
+      <w:r>
+        <w:rPr>
+          <w:rFonts w:ascii="JetBrains Mono" w:eastAsia="Times New Roman" w:hAnsi="JetBrains Mono" w:cs="JetBrains Mono"/>
+          <w:color w:val="0033B3"/>
+          <w:kern w:val="0"/>
+          <w:sz w:val="20"/>
+          <w:szCs w:val="20"/>
+          <w14:ligatures w14:val="none"/>
+        </w:rPr>
+        <w:t xml:space="preserve">while </w:t>
+      </w:r>
+      <w:r>
+        <w:rPr>
+          <w:rFonts w:ascii="JetBrains Mono" w:eastAsia="Times New Roman" w:hAnsi="JetBrains Mono" w:cs="JetBrains Mono"/>
+          <w:color w:val="080808"/>
+          <w:kern w:val="0"/>
+          <w:sz w:val="20"/>
+          <w:szCs w:val="20"/>
+          <w14:ligatures w14:val="none"/>
+        </w:rPr>
+        <w:t>(</w:t>
+      </w:r>
+      <w:r>
+        <w:rPr>
+          <w:rFonts w:ascii="JetBrains Mono" w:eastAsia="Times New Roman" w:hAnsi="JetBrains Mono" w:cs="JetBrains Mono"/>
+          <w:color w:val="000000"/>
+          <w:kern w:val="0"/>
+          <w:sz w:val="20"/>
+          <w:szCs w:val="20"/>
+          <w14:ligatures w14:val="none"/>
+        </w:rPr>
+        <w:t xml:space="preserve">currDegree </w:t>
+      </w:r>
+      <w:r>
+        <w:rPr>
+          <w:rFonts w:ascii="JetBrains Mono" w:eastAsia="Times New Roman" w:hAnsi="JetBrains Mono" w:cs="JetBrains Mono"/>
+          <w:color w:val="080808"/>
+          <w:kern w:val="0"/>
+          <w:sz w:val="20"/>
+          <w:szCs w:val="20"/>
+          <w14:ligatures w14:val="none"/>
+        </w:rPr>
+        <w:t xml:space="preserve">== </w:t>
+      </w:r>
+      <w:r>
+        <w:rPr>
+          <w:rFonts w:ascii="JetBrains Mono" w:eastAsia="Times New Roman" w:hAnsi="JetBrains Mono" w:cs="JetBrains Mono"/>
+          <w:color w:val="000000"/>
+          <w:kern w:val="0"/>
+          <w:sz w:val="20"/>
+          <w:szCs w:val="20"/>
+          <w14:ligatures w14:val="none"/>
+        </w:rPr>
+        <w:t>degree</w:t>
+      </w:r>
+      <w:r>
+        <w:rPr>
+          <w:rFonts w:ascii="JetBrains Mono" w:eastAsia="Times New Roman" w:hAnsi="JetBrains Mono" w:cs="JetBrains Mono"/>
+          <w:color w:val="080808"/>
+          <w:kern w:val="0"/>
+          <w:sz w:val="20"/>
+          <w:szCs w:val="20"/>
+          <w14:ligatures w14:val="none"/>
+        </w:rPr>
+        <w:t>) {</w:t>
+      </w:r>
+      <w:r>
+        <w:rPr>
+          <w:rFonts w:ascii="JetBrains Mono" w:eastAsia="Times New Roman" w:hAnsi="JetBrains Mono" w:cs="JetBrains Mono"/>
+          <w:color w:val="080808"/>
+          <w:kern w:val="0"/>
+          <w:sz w:val="20"/>
+          <w:szCs w:val="20"/>
+          <w14:ligatures w14:val="none"/>
+        </w:rPr>
+        <w:br/>
+        <w:t xml:space="preserve">                </w:t>
+      </w:r>
+      <w:r>
+        <w:rPr>
+          <w:rFonts w:ascii="JetBrains Mono" w:eastAsia="Times New Roman" w:hAnsi="JetBrains Mono" w:cs="JetBrains Mono"/>
+          <w:color w:val="000000"/>
+          <w:kern w:val="0"/>
+          <w:sz w:val="20"/>
+          <w:szCs w:val="20"/>
+          <w14:ligatures w14:val="none"/>
+        </w:rPr>
+        <w:t xml:space="preserve">minLength </w:t>
+      </w:r>
+      <w:r>
+        <w:rPr>
+          <w:rFonts w:ascii="JetBrains Mono" w:eastAsia="Times New Roman" w:hAnsi="JetBrains Mono" w:cs="JetBrains Mono"/>
+          <w:color w:val="080808"/>
+          <w:kern w:val="0"/>
+          <w:sz w:val="20"/>
+          <w:szCs w:val="20"/>
+          <w14:ligatures w14:val="none"/>
+        </w:rPr>
+        <w:t xml:space="preserve">= </w:t>
+      </w:r>
+      <w:proofErr w:type="gramStart"/>
+      <w:r>
+        <w:rPr>
+          <w:rFonts w:ascii="JetBrains Mono" w:eastAsia="Times New Roman" w:hAnsi="JetBrains Mono" w:cs="JetBrains Mono"/>
+          <w:color w:val="000000"/>
+          <w:kern w:val="0"/>
+          <w:sz w:val="20"/>
+          <w:szCs w:val="20"/>
+          <w14:ligatures w14:val="none"/>
+        </w:rPr>
+        <w:t>Math</w:t>
+      </w:r>
+      <w:r>
+        <w:rPr>
+          <w:rFonts w:ascii="JetBrains Mono" w:eastAsia="Times New Roman" w:hAnsi="JetBrains Mono" w:cs="JetBrains Mono"/>
+          <w:color w:val="080808"/>
+          <w:kern w:val="0"/>
+          <w:sz w:val="20"/>
+          <w:szCs w:val="20"/>
+          <w14:ligatures w14:val="none"/>
+        </w:rPr>
+        <w:t>.</w:t>
+      </w:r>
+      <w:r>
+        <w:rPr>
+          <w:rFonts w:ascii="JetBrains Mono" w:eastAsia="Times New Roman" w:hAnsi="JetBrains Mono" w:cs="JetBrains Mono"/>
+          <w:i/>
+          <w:iCs/>
+          <w:color w:val="080808"/>
+          <w:kern w:val="0"/>
+          <w:sz w:val="20"/>
+          <w:szCs w:val="20"/>
+          <w14:ligatures w14:val="none"/>
+        </w:rPr>
+        <w:t>min</w:t>
+      </w:r>
+      <w:r>
+        <w:rPr>
+          <w:rFonts w:ascii="JetBrains Mono" w:eastAsia="Times New Roman" w:hAnsi="JetBrains Mono" w:cs="JetBrains Mono"/>
+          <w:color w:val="080808"/>
+          <w:kern w:val="0"/>
+          <w:sz w:val="20"/>
+          <w:szCs w:val="20"/>
+          <w14:ligatures w14:val="none"/>
+        </w:rPr>
+        <w:t>(</w:t>
+      </w:r>
+      <w:proofErr w:type="gramEnd"/>
+      <w:r>
+        <w:rPr>
+          <w:rFonts w:ascii="JetBrains Mono" w:eastAsia="Times New Roman" w:hAnsi="JetBrains Mono" w:cs="JetBrains Mono"/>
+          <w:color w:val="000000"/>
+          <w:kern w:val="0"/>
+          <w:sz w:val="20"/>
+          <w:szCs w:val="20"/>
+          <w14:ligatures w14:val="none"/>
+        </w:rPr>
+        <w:t>minLength</w:t>
+      </w:r>
+      <w:r>
+        <w:rPr>
+          <w:rFonts w:ascii="JetBrains Mono" w:eastAsia="Times New Roman" w:hAnsi="JetBrains Mono" w:cs="JetBrains Mono"/>
+          <w:color w:val="080808"/>
+          <w:kern w:val="0"/>
+          <w:sz w:val="20"/>
+          <w:szCs w:val="20"/>
+          <w14:ligatures w14:val="none"/>
+        </w:rPr>
+        <w:t xml:space="preserve">, </w:t>
+      </w:r>
+      <w:r>
+        <w:rPr>
+          <w:rFonts w:ascii="JetBrains Mono" w:eastAsia="Times New Roman" w:hAnsi="JetBrains Mono" w:cs="JetBrains Mono"/>
+          <w:color w:val="000000"/>
+          <w:kern w:val="0"/>
+          <w:sz w:val="20"/>
+          <w:szCs w:val="20"/>
+          <w14:ligatures w14:val="none"/>
+        </w:rPr>
+        <w:t xml:space="preserve">end </w:t>
+      </w:r>
+      <w:r>
+        <w:rPr>
+          <w:rFonts w:ascii="JetBrains Mono" w:eastAsia="Times New Roman" w:hAnsi="JetBrains Mono" w:cs="JetBrains Mono"/>
+          <w:color w:val="080808"/>
+          <w:kern w:val="0"/>
+          <w:sz w:val="20"/>
+          <w:szCs w:val="20"/>
+          <w14:ligatures w14:val="none"/>
+        </w:rPr>
+        <w:t xml:space="preserve">- </w:t>
+      </w:r>
+      <w:r>
+        <w:rPr>
+          <w:rFonts w:ascii="JetBrains Mono" w:eastAsia="Times New Roman" w:hAnsi="JetBrains Mono" w:cs="JetBrains Mono"/>
+          <w:color w:val="000000"/>
+          <w:kern w:val="0"/>
+          <w:sz w:val="20"/>
+          <w:szCs w:val="20"/>
+          <w14:ligatures w14:val="none"/>
+        </w:rPr>
+        <w:t xml:space="preserve">start </w:t>
+      </w:r>
+      <w:r>
+        <w:rPr>
+          <w:rFonts w:ascii="JetBrains Mono" w:eastAsia="Times New Roman" w:hAnsi="JetBrains Mono" w:cs="JetBrains Mono"/>
+          <w:color w:val="080808"/>
+          <w:kern w:val="0"/>
+          <w:sz w:val="20"/>
+          <w:szCs w:val="20"/>
+          <w14:ligatures w14:val="none"/>
+        </w:rPr>
+        <w:t xml:space="preserve">+ </w:t>
+      </w:r>
+      <w:r>
+        <w:rPr>
+          <w:rFonts w:ascii="JetBrains Mono" w:eastAsia="Times New Roman" w:hAnsi="JetBrains Mono" w:cs="JetBrains Mono"/>
+          <w:color w:val="1750EB"/>
+          <w:kern w:val="0"/>
+          <w:sz w:val="20"/>
+          <w:szCs w:val="20"/>
+          <w14:ligatures w14:val="none"/>
+        </w:rPr>
+        <w:t>1</w:t>
+      </w:r>
+      <w:r>
+        <w:rPr>
+          <w:rFonts w:ascii="JetBrains Mono" w:eastAsia="Times New Roman" w:hAnsi="JetBrains Mono" w:cs="JetBrains Mono"/>
+          <w:color w:val="080808"/>
+          <w:kern w:val="0"/>
+          <w:sz w:val="20"/>
+          <w:szCs w:val="20"/>
+          <w14:ligatures w14:val="none"/>
+        </w:rPr>
+        <w:t>);</w:t>
+      </w:r>
+      <w:r>
+        <w:rPr>
+          <w:rFonts w:ascii="JetBrains Mono" w:eastAsia="Times New Roman" w:hAnsi="JetBrains Mono" w:cs="JetBrains Mono"/>
+          <w:color w:val="080808"/>
+          <w:kern w:val="0"/>
+          <w:sz w:val="20"/>
+          <w:szCs w:val="20"/>
+          <w14:ligatures w14:val="none"/>
+        </w:rPr>
+        <w:br/>
+        <w:t xml:space="preserve">                </w:t>
+      </w:r>
+      <w:r>
+        <w:rPr>
+          <w:rFonts w:ascii="JetBrains Mono" w:eastAsia="Times New Roman" w:hAnsi="JetBrains Mono" w:cs="JetBrains Mono"/>
+          <w:color w:val="000000"/>
+          <w:kern w:val="0"/>
+          <w:sz w:val="20"/>
+          <w:szCs w:val="20"/>
+          <w14:ligatures w14:val="none"/>
+        </w:rPr>
+        <w:t>freq</w:t>
+      </w:r>
+      <w:r>
+        <w:rPr>
+          <w:rFonts w:ascii="JetBrains Mono" w:eastAsia="Times New Roman" w:hAnsi="JetBrains Mono" w:cs="JetBrains Mono"/>
+          <w:color w:val="080808"/>
+          <w:kern w:val="0"/>
+          <w:sz w:val="20"/>
+          <w:szCs w:val="20"/>
+          <w14:ligatures w14:val="none"/>
+        </w:rPr>
+        <w:t>.put(nums[</w:t>
+      </w:r>
+      <w:r>
+        <w:rPr>
+          <w:rFonts w:ascii="JetBrains Mono" w:eastAsia="Times New Roman" w:hAnsi="JetBrains Mono" w:cs="JetBrains Mono"/>
+          <w:color w:val="000000"/>
+          <w:kern w:val="0"/>
+          <w:sz w:val="20"/>
+          <w:szCs w:val="20"/>
+          <w14:ligatures w14:val="none"/>
+        </w:rPr>
+        <w:t>start</w:t>
+      </w:r>
+      <w:r>
+        <w:rPr>
+          <w:rFonts w:ascii="JetBrains Mono" w:eastAsia="Times New Roman" w:hAnsi="JetBrains Mono" w:cs="JetBrains Mono"/>
+          <w:color w:val="080808"/>
+          <w:kern w:val="0"/>
+          <w:sz w:val="20"/>
+          <w:szCs w:val="20"/>
+          <w14:ligatures w14:val="none"/>
+        </w:rPr>
+        <w:t xml:space="preserve">], </w:t>
+      </w:r>
+      <w:r>
+        <w:rPr>
+          <w:rFonts w:ascii="JetBrains Mono" w:eastAsia="Times New Roman" w:hAnsi="JetBrains Mono" w:cs="JetBrains Mono"/>
+          <w:color w:val="000000"/>
+          <w:kern w:val="0"/>
+          <w:sz w:val="20"/>
+          <w:szCs w:val="20"/>
+          <w14:ligatures w14:val="none"/>
+        </w:rPr>
+        <w:t>freq</w:t>
+      </w:r>
+      <w:r>
+        <w:rPr>
+          <w:rFonts w:ascii="JetBrains Mono" w:eastAsia="Times New Roman" w:hAnsi="JetBrains Mono" w:cs="JetBrains Mono"/>
+          <w:color w:val="080808"/>
+          <w:kern w:val="0"/>
+          <w:sz w:val="20"/>
+          <w:szCs w:val="20"/>
+          <w14:ligatures w14:val="none"/>
+        </w:rPr>
+        <w:t>.get(nums[</w:t>
+      </w:r>
+      <w:r>
+        <w:rPr>
+          <w:rFonts w:ascii="JetBrains Mono" w:eastAsia="Times New Roman" w:hAnsi="JetBrains Mono" w:cs="JetBrains Mono"/>
+          <w:color w:val="000000"/>
+          <w:kern w:val="0"/>
+          <w:sz w:val="20"/>
+          <w:szCs w:val="20"/>
+          <w14:ligatures w14:val="none"/>
+        </w:rPr>
+        <w:t>start</w:t>
+      </w:r>
+      <w:r>
+        <w:rPr>
+          <w:rFonts w:ascii="JetBrains Mono" w:eastAsia="Times New Roman" w:hAnsi="JetBrains Mono" w:cs="JetBrains Mono"/>
+          <w:color w:val="080808"/>
+          <w:kern w:val="0"/>
+          <w:sz w:val="20"/>
+          <w:szCs w:val="20"/>
+          <w14:ligatures w14:val="none"/>
+        </w:rPr>
+        <w:t xml:space="preserve">]) - </w:t>
+      </w:r>
+      <w:r>
+        <w:rPr>
+          <w:rFonts w:ascii="JetBrains Mono" w:eastAsia="Times New Roman" w:hAnsi="JetBrains Mono" w:cs="JetBrains Mono"/>
+          <w:color w:val="1750EB"/>
+          <w:kern w:val="0"/>
+          <w:sz w:val="20"/>
+          <w:szCs w:val="20"/>
+          <w14:ligatures w14:val="none"/>
+        </w:rPr>
+        <w:t>1</w:t>
+      </w:r>
+      <w:r>
+        <w:rPr>
+          <w:rFonts w:ascii="JetBrains Mono" w:eastAsia="Times New Roman" w:hAnsi="JetBrains Mono" w:cs="JetBrains Mono"/>
+          <w:color w:val="080808"/>
+          <w:kern w:val="0"/>
+          <w:sz w:val="20"/>
+          <w:szCs w:val="20"/>
+          <w14:ligatures w14:val="none"/>
+        </w:rPr>
+        <w:t>);</w:t>
+      </w:r>
+      <w:r>
+        <w:rPr>
+          <w:rFonts w:ascii="JetBrains Mono" w:eastAsia="Times New Roman" w:hAnsi="JetBrains Mono" w:cs="JetBrains Mono"/>
+          <w:color w:val="080808"/>
+          <w:kern w:val="0"/>
+          <w:sz w:val="20"/>
+          <w:szCs w:val="20"/>
+          <w14:ligatures w14:val="none"/>
+        </w:rPr>
+        <w:br/>
+        <w:t xml:space="preserve">                </w:t>
+      </w:r>
+      <w:r>
+        <w:rPr>
+          <w:rFonts w:ascii="JetBrains Mono" w:eastAsia="Times New Roman" w:hAnsi="JetBrains Mono" w:cs="JetBrains Mono"/>
+          <w:color w:val="0033B3"/>
+          <w:kern w:val="0"/>
+          <w:sz w:val="20"/>
+          <w:szCs w:val="20"/>
+          <w14:ligatures w14:val="none"/>
+        </w:rPr>
+        <w:t xml:space="preserve">if </w:t>
+      </w:r>
+      <w:r>
+        <w:rPr>
+          <w:rFonts w:ascii="JetBrains Mono" w:eastAsia="Times New Roman" w:hAnsi="JetBrains Mono" w:cs="JetBrains Mono"/>
+          <w:color w:val="080808"/>
+          <w:kern w:val="0"/>
+          <w:sz w:val="20"/>
+          <w:szCs w:val="20"/>
+          <w14:ligatures w14:val="none"/>
+        </w:rPr>
+        <w:t>(</w:t>
+      </w:r>
+      <w:r>
+        <w:rPr>
+          <w:rFonts w:ascii="JetBrains Mono" w:eastAsia="Times New Roman" w:hAnsi="JetBrains Mono" w:cs="JetBrains Mono"/>
+          <w:color w:val="000000"/>
+          <w:kern w:val="0"/>
+          <w:sz w:val="20"/>
+          <w:szCs w:val="20"/>
+          <w14:ligatures w14:val="none"/>
+        </w:rPr>
+        <w:t xml:space="preserve">currDegree </w:t>
+      </w:r>
+      <w:r>
+        <w:rPr>
+          <w:rFonts w:ascii="JetBrains Mono" w:eastAsia="Times New Roman" w:hAnsi="JetBrains Mono" w:cs="JetBrains Mono"/>
+          <w:color w:val="080808"/>
+          <w:kern w:val="0"/>
+          <w:sz w:val="20"/>
+          <w:szCs w:val="20"/>
+          <w14:ligatures w14:val="none"/>
+        </w:rPr>
+        <w:t xml:space="preserve">== </w:t>
+      </w:r>
+      <w:r>
+        <w:rPr>
+          <w:rFonts w:ascii="JetBrains Mono" w:eastAsia="Times New Roman" w:hAnsi="JetBrains Mono" w:cs="JetBrains Mono"/>
+          <w:color w:val="000000"/>
+          <w:kern w:val="0"/>
+          <w:sz w:val="20"/>
+          <w:szCs w:val="20"/>
+          <w14:ligatures w14:val="none"/>
+        </w:rPr>
+        <w:t>freq</w:t>
+      </w:r>
+      <w:r>
+        <w:rPr>
+          <w:rFonts w:ascii="JetBrains Mono" w:eastAsia="Times New Roman" w:hAnsi="JetBrains Mono" w:cs="JetBrains Mono"/>
+          <w:color w:val="080808"/>
+          <w:kern w:val="0"/>
+          <w:sz w:val="20"/>
+          <w:szCs w:val="20"/>
+          <w14:ligatures w14:val="none"/>
+        </w:rPr>
+        <w:t>.get(nums[</w:t>
+      </w:r>
+      <w:r>
+        <w:rPr>
+          <w:rFonts w:ascii="JetBrains Mono" w:eastAsia="Times New Roman" w:hAnsi="JetBrains Mono" w:cs="JetBrains Mono"/>
+          <w:color w:val="000000"/>
+          <w:kern w:val="0"/>
+          <w:sz w:val="20"/>
+          <w:szCs w:val="20"/>
+          <w14:ligatures w14:val="none"/>
+        </w:rPr>
+        <w:t>start</w:t>
+      </w:r>
+      <w:r>
+        <w:rPr>
+          <w:rFonts w:ascii="JetBrains Mono" w:eastAsia="Times New Roman" w:hAnsi="JetBrains Mono" w:cs="JetBrains Mono"/>
+          <w:color w:val="080808"/>
+          <w:kern w:val="0"/>
+          <w:sz w:val="20"/>
+          <w:szCs w:val="20"/>
+          <w14:ligatures w14:val="none"/>
+        </w:rPr>
+        <w:t xml:space="preserve">]) + </w:t>
+      </w:r>
+      <w:r>
+        <w:rPr>
+          <w:rFonts w:ascii="JetBrains Mono" w:eastAsia="Times New Roman" w:hAnsi="JetBrains Mono" w:cs="JetBrains Mono"/>
+          <w:color w:val="1750EB"/>
+          <w:kern w:val="0"/>
+          <w:sz w:val="20"/>
+          <w:szCs w:val="20"/>
+          <w14:ligatures w14:val="none"/>
+        </w:rPr>
+        <w:t>1</w:t>
+      </w:r>
+      <w:r>
+        <w:rPr>
+          <w:rFonts w:ascii="JetBrains Mono" w:eastAsia="Times New Roman" w:hAnsi="JetBrains Mono" w:cs="JetBrains Mono"/>
+          <w:color w:val="080808"/>
+          <w:kern w:val="0"/>
+          <w:sz w:val="20"/>
+          <w:szCs w:val="20"/>
+          <w14:ligatures w14:val="none"/>
+        </w:rPr>
+        <w:t>) {</w:t>
+      </w:r>
+      <w:r>
+        <w:rPr>
+          <w:rFonts w:ascii="JetBrains Mono" w:eastAsia="Times New Roman" w:hAnsi="JetBrains Mono" w:cs="JetBrains Mono"/>
+          <w:color w:val="080808"/>
+          <w:kern w:val="0"/>
+          <w:sz w:val="20"/>
+          <w:szCs w:val="20"/>
+          <w14:ligatures w14:val="none"/>
+        </w:rPr>
+        <w:br/>
+        <w:t xml:space="preserve">                    </w:t>
+      </w:r>
+      <w:r>
+        <w:rPr>
+          <w:rFonts w:ascii="JetBrains Mono" w:eastAsia="Times New Roman" w:hAnsi="JetBrains Mono" w:cs="JetBrains Mono"/>
+          <w:color w:val="000000"/>
+          <w:kern w:val="0"/>
+          <w:sz w:val="20"/>
+          <w:szCs w:val="20"/>
+          <w14:ligatures w14:val="none"/>
+        </w:rPr>
+        <w:t>currDegree</w:t>
+      </w:r>
+      <w:r>
+        <w:rPr>
+          <w:rFonts w:ascii="JetBrains Mono" w:eastAsia="Times New Roman" w:hAnsi="JetBrains Mono" w:cs="JetBrains Mono"/>
+          <w:color w:val="080808"/>
+          <w:kern w:val="0"/>
+          <w:sz w:val="20"/>
+          <w:szCs w:val="20"/>
+          <w14:ligatures w14:val="none"/>
+        </w:rPr>
+        <w:t>--;</w:t>
+      </w:r>
+      <w:r>
+        <w:rPr>
+          <w:rFonts w:ascii="JetBrains Mono" w:eastAsia="Times New Roman" w:hAnsi="JetBrains Mono" w:cs="JetBrains Mono"/>
+          <w:color w:val="080808"/>
+          <w:kern w:val="0"/>
+          <w:sz w:val="20"/>
+          <w:szCs w:val="20"/>
+          <w14:ligatures w14:val="none"/>
+        </w:rPr>
+        <w:br/>
+      </w:r>
+      <w:r>
+        <w:rPr>
+          <w:rFonts w:ascii="JetBrains Mono" w:eastAsia="Times New Roman" w:hAnsi="JetBrains Mono" w:cs="JetBrains Mono"/>
+          <w:color w:val="080808"/>
+          <w:kern w:val="0"/>
+          <w:sz w:val="20"/>
+          <w:szCs w:val="20"/>
+          <w14:ligatures w14:val="none"/>
+        </w:rPr>
+        <w:lastRenderedPageBreak/>
+        <w:t xml:space="preserve">                }</w:t>
+      </w:r>
+      <w:r>
+        <w:rPr>
+          <w:rFonts w:ascii="JetBrains Mono" w:eastAsia="Times New Roman" w:hAnsi="JetBrains Mono" w:cs="JetBrains Mono"/>
+          <w:color w:val="080808"/>
+          <w:kern w:val="0"/>
+          <w:sz w:val="20"/>
+          <w:szCs w:val="20"/>
+          <w14:ligatures w14:val="none"/>
+        </w:rPr>
+        <w:br/>
+        <w:t xml:space="preserve">                </w:t>
+      </w:r>
+      <w:r>
+        <w:rPr>
+          <w:rFonts w:ascii="JetBrains Mono" w:eastAsia="Times New Roman" w:hAnsi="JetBrains Mono" w:cs="JetBrains Mono"/>
+          <w:color w:val="000000"/>
+          <w:kern w:val="0"/>
+          <w:sz w:val="20"/>
+          <w:szCs w:val="20"/>
+          <w14:ligatures w14:val="none"/>
+        </w:rPr>
+        <w:t>start</w:t>
+      </w:r>
+      <w:r>
+        <w:rPr>
+          <w:rFonts w:ascii="JetBrains Mono" w:eastAsia="Times New Roman" w:hAnsi="JetBrains Mono" w:cs="JetBrains Mono"/>
+          <w:color w:val="080808"/>
+          <w:kern w:val="0"/>
+          <w:sz w:val="20"/>
+          <w:szCs w:val="20"/>
+          <w14:ligatures w14:val="none"/>
+        </w:rPr>
+        <w:t>++;</w:t>
+      </w:r>
+      <w:r>
+        <w:rPr>
+          <w:rFonts w:ascii="JetBrains Mono" w:eastAsia="Times New Roman" w:hAnsi="JetBrains Mono" w:cs="JetBrains Mono"/>
+          <w:color w:val="080808"/>
+          <w:kern w:val="0"/>
+          <w:sz w:val="20"/>
+          <w:szCs w:val="20"/>
+          <w14:ligatures w14:val="none"/>
+        </w:rPr>
+        <w:br/>
+        <w:t xml:space="preserve">            }</w:t>
+      </w:r>
+      <w:r>
+        <w:rPr>
+          <w:rFonts w:ascii="JetBrains Mono" w:eastAsia="Times New Roman" w:hAnsi="JetBrains Mono" w:cs="JetBrains Mono"/>
+          <w:color w:val="080808"/>
+          <w:kern w:val="0"/>
+          <w:sz w:val="20"/>
+          <w:szCs w:val="20"/>
+          <w14:ligatures w14:val="none"/>
+        </w:rPr>
+        <w:br/>
+        <w:t xml:space="preserve">            </w:t>
+      </w:r>
+      <w:r>
+        <w:rPr>
+          <w:rFonts w:ascii="JetBrains Mono" w:eastAsia="Times New Roman" w:hAnsi="JetBrains Mono" w:cs="JetBrains Mono"/>
+          <w:color w:val="000000"/>
+          <w:kern w:val="0"/>
+          <w:sz w:val="20"/>
+          <w:szCs w:val="20"/>
+          <w14:ligatures w14:val="none"/>
+        </w:rPr>
+        <w:t>end</w:t>
+      </w:r>
+      <w:r>
+        <w:rPr>
+          <w:rFonts w:ascii="JetBrains Mono" w:eastAsia="Times New Roman" w:hAnsi="JetBrains Mono" w:cs="JetBrains Mono"/>
+          <w:color w:val="080808"/>
+          <w:kern w:val="0"/>
+          <w:sz w:val="20"/>
+          <w:szCs w:val="20"/>
+          <w14:ligatures w14:val="none"/>
+        </w:rPr>
+        <w:t>++;</w:t>
+      </w:r>
+      <w:r>
+        <w:rPr>
+          <w:rFonts w:ascii="JetBrains Mono" w:eastAsia="Times New Roman" w:hAnsi="JetBrains Mono" w:cs="JetBrains Mono"/>
+          <w:color w:val="080808"/>
+          <w:kern w:val="0"/>
+          <w:sz w:val="20"/>
+          <w:szCs w:val="20"/>
+          <w14:ligatures w14:val="none"/>
+        </w:rPr>
+        <w:br/>
+        <w:t xml:space="preserve">        }</w:t>
+      </w:r>
+      <w:r>
+        <w:rPr>
+          <w:rFonts w:ascii="JetBrains Mono" w:eastAsia="Times New Roman" w:hAnsi="JetBrains Mono" w:cs="JetBrains Mono"/>
+          <w:color w:val="080808"/>
+          <w:kern w:val="0"/>
+          <w:sz w:val="20"/>
+          <w:szCs w:val="20"/>
+          <w14:ligatures w14:val="none"/>
+        </w:rPr>
+        <w:br/>
+        <w:t xml:space="preserve">        </w:t>
+      </w:r>
+      <w:r>
+        <w:rPr>
+          <w:rFonts w:ascii="JetBrains Mono" w:eastAsia="Times New Roman" w:hAnsi="JetBrains Mono" w:cs="JetBrains Mono"/>
+          <w:color w:val="0033B3"/>
+          <w:kern w:val="0"/>
+          <w:sz w:val="20"/>
+          <w:szCs w:val="20"/>
+          <w14:ligatures w14:val="none"/>
+        </w:rPr>
+        <w:t xml:space="preserve">return </w:t>
+      </w:r>
+      <w:r>
+        <w:rPr>
+          <w:rFonts w:ascii="JetBrains Mono" w:eastAsia="Times New Roman" w:hAnsi="JetBrains Mono" w:cs="JetBrains Mono"/>
+          <w:color w:val="000000"/>
+          <w:kern w:val="0"/>
+          <w:sz w:val="20"/>
+          <w:szCs w:val="20"/>
+          <w14:ligatures w14:val="none"/>
+        </w:rPr>
+        <w:t>minLength</w:t>
+      </w:r>
+      <w:r>
+        <w:rPr>
+          <w:rFonts w:ascii="JetBrains Mono" w:eastAsia="Times New Roman" w:hAnsi="JetBrains Mono" w:cs="JetBrains Mono"/>
+          <w:color w:val="080808"/>
+          <w:kern w:val="0"/>
+          <w:sz w:val="20"/>
+          <w:szCs w:val="20"/>
+          <w14:ligatures w14:val="none"/>
+        </w:rPr>
+        <w:t>;</w:t>
+      </w:r>
+      <w:r>
+        <w:rPr>
+          <w:rFonts w:ascii="JetBrains Mono" w:eastAsia="Times New Roman" w:hAnsi="JetBrains Mono" w:cs="JetBrains Mono"/>
+          <w:color w:val="080808"/>
+          <w:kern w:val="0"/>
+          <w:sz w:val="20"/>
+          <w:szCs w:val="20"/>
+          <w14:ligatures w14:val="none"/>
+        </w:rPr>
+        <w:br/>
+        <w:t xml:space="preserve">    }</w:t>
+      </w:r>
+      <w:r>
+        <w:rPr>
+          <w:rFonts w:ascii="JetBrains Mono" w:eastAsia="Times New Roman" w:hAnsi="JetBrains Mono" w:cs="JetBrains Mono"/>
+          <w:color w:val="080808"/>
+          <w:kern w:val="0"/>
+          <w:sz w:val="20"/>
+          <w:szCs w:val="20"/>
+          <w14:ligatures w14:val="none"/>
+        </w:rPr>
+        <w:br/>
+        <w:t>}</w:t>
+      </w:r>
+    </w:p>
+    <w:p/>
+    <w:p>
+      <w:pPr>
+        <w:shd w:val="clear" w:color="auto" w:fill="FFFFFF"/>
         <w:rPr>
           <w:rFonts w:ascii="JetBrains Mono" w:eastAsia="Times New Roman" w:hAnsi="JetBrains Mono" w:cs="JetBrains Mono"/>
           <w:color w:val="080808"/>
@@ -10659,17 +13425,6 @@
           <w14:ligatures w14:val="none"/>
         </w:rPr>
         <w:br/>
-      </w:r>
-      <w:r>
-        <w:rPr>
-          <w:rFonts w:ascii="JetBrains Mono" w:eastAsia="Times New Roman" w:hAnsi="JetBrains Mono" w:cs="JetBrains Mono"/>
-          <w:color w:val="080808"/>
-          <w:kern w:val="0"/>
-          <w:sz w:val="20"/>
-          <w:szCs w:val="20"/>
-          <w14:ligatures w14:val="none"/>
-        </w:rPr>
-        <w:lastRenderedPageBreak/>
         <w:t xml:space="preserve">    </w:t>
       </w:r>
       <w:r>
@@ -10953,6 +13708,17 @@
           <w14:ligatures w14:val="none"/>
         </w:rPr>
         <w:br/>
+      </w:r>
+      <w:r>
+        <w:rPr>
+          <w:rFonts w:ascii="JetBrains Mono" w:eastAsia="Times New Roman" w:hAnsi="JetBrains Mono" w:cs="JetBrains Mono"/>
+          <w:color w:val="080808"/>
+          <w:kern w:val="0"/>
+          <w:sz w:val="20"/>
+          <w:szCs w:val="20"/>
+          <w14:ligatures w14:val="none"/>
+        </w:rPr>
+        <w:lastRenderedPageBreak/>
         <w:t xml:space="preserve">        </w:t>
       </w:r>
       <w:r>
@@ -11971,8 +14737,23 @@
           <w14:ligatures w14:val="none"/>
         </w:rPr>
         <w:br/>
-        <w:t xml:space="preserve"> * @author pranoy.chakraborty</w:t>
-      </w:r>
+        <w:t xml:space="preserve"> * @author </w:t>
+      </w:r>
+      <w:proofErr w:type="gramStart"/>
+      <w:r>
+        <w:rPr>
+          <w:rFonts w:ascii="JetBrains Mono" w:eastAsia="Times New Roman" w:hAnsi="JetBrains Mono" w:cs="JetBrains Mono"/>
+          <w:i/>
+          <w:iCs/>
+          <w:color w:val="8C8C8C"/>
+          <w:kern w:val="0"/>
+          <w:sz w:val="20"/>
+          <w:szCs w:val="20"/>
+          <w14:ligatures w14:val="none"/>
+        </w:rPr>
+        <w:t>pranoy.chakraborty</w:t>
+      </w:r>
+      <w:proofErr w:type="gramEnd"/>
       <w:r>
         <w:rPr>
           <w:rFonts w:ascii="JetBrains Mono" w:eastAsia="Times New Roman" w:hAnsi="JetBrains Mono" w:cs="JetBrains Mono"/>
@@ -13172,6 +15953,140 @@
           <w14:ligatures w14:val="none"/>
         </w:rPr>
         <w:br/>
+        <w:t xml:space="preserve">    </w:t>
+      </w:r>
+      <w:r>
+        <w:rPr>
+          <w:rFonts w:ascii="JetBrains Mono" w:eastAsia="Times New Roman" w:hAnsi="JetBrains Mono" w:cs="JetBrains Mono"/>
+          <w:color w:val="0033B3"/>
+          <w:kern w:val="0"/>
+          <w:sz w:val="20"/>
+          <w:szCs w:val="20"/>
+          <w14:ligatures w14:val="none"/>
+        </w:rPr>
+        <w:t xml:space="preserve">static int </w:t>
+      </w:r>
+      <w:r>
+        <w:rPr>
+          <w:rFonts w:ascii="JetBrains Mono" w:eastAsia="Times New Roman" w:hAnsi="JetBrains Mono" w:cs="JetBrains Mono"/>
+          <w:color w:val="00627A"/>
+          <w:kern w:val="0"/>
+          <w:sz w:val="20"/>
+          <w:szCs w:val="20"/>
+          <w14:ligatures w14:val="none"/>
+        </w:rPr>
+        <w:t>singleNumber</w:t>
+      </w:r>
+      <w:r>
+        <w:rPr>
+          <w:rFonts w:ascii="JetBrains Mono" w:eastAsia="Times New Roman" w:hAnsi="JetBrains Mono" w:cs="JetBrains Mono"/>
+          <w:color w:val="080808"/>
+          <w:kern w:val="0"/>
+          <w:sz w:val="20"/>
+          <w:szCs w:val="20"/>
+          <w14:ligatures w14:val="none"/>
+        </w:rPr>
+        <w:t>(</w:t>
+      </w:r>
+      <w:r>
+        <w:rPr>
+          <w:rFonts w:ascii="JetBrains Mono" w:eastAsia="Times New Roman" w:hAnsi="JetBrains Mono" w:cs="JetBrains Mono"/>
+          <w:color w:val="0033B3"/>
+          <w:kern w:val="0"/>
+          <w:sz w:val="20"/>
+          <w:szCs w:val="20"/>
+          <w14:ligatures w14:val="none"/>
+        </w:rPr>
+        <w:t>int</w:t>
+      </w:r>
+      <w:r>
+        <w:rPr>
+          <w:rFonts w:ascii="JetBrains Mono" w:eastAsia="Times New Roman" w:hAnsi="JetBrains Mono" w:cs="JetBrains Mono"/>
+          <w:color w:val="080808"/>
+          <w:kern w:val="0"/>
+          <w:sz w:val="20"/>
+          <w:szCs w:val="20"/>
+          <w14:ligatures w14:val="none"/>
+        </w:rPr>
+        <w:t>[] nums) {</w:t>
+      </w:r>
+      <w:r>
+        <w:rPr>
+          <w:rFonts w:ascii="JetBrains Mono" w:eastAsia="Times New Roman" w:hAnsi="JetBrains Mono" w:cs="JetBrains Mono"/>
+          <w:color w:val="080808"/>
+          <w:kern w:val="0"/>
+          <w:sz w:val="20"/>
+          <w:szCs w:val="20"/>
+          <w14:ligatures w14:val="none"/>
+        </w:rPr>
+        <w:br/>
+        <w:t xml:space="preserve">        </w:t>
+      </w:r>
+      <w:r>
+        <w:rPr>
+          <w:rFonts w:ascii="JetBrains Mono" w:eastAsia="Times New Roman" w:hAnsi="JetBrains Mono" w:cs="JetBrains Mono"/>
+          <w:color w:val="0033B3"/>
+          <w:kern w:val="0"/>
+          <w:sz w:val="20"/>
+          <w:szCs w:val="20"/>
+          <w14:ligatures w14:val="none"/>
+        </w:rPr>
+        <w:t xml:space="preserve">int </w:t>
+      </w:r>
+      <w:r>
+        <w:rPr>
+          <w:rFonts w:ascii="JetBrains Mono" w:eastAsia="Times New Roman" w:hAnsi="JetBrains Mono" w:cs="JetBrains Mono"/>
+          <w:color w:val="000000"/>
+          <w:kern w:val="0"/>
+          <w:sz w:val="20"/>
+          <w:szCs w:val="20"/>
+          <w14:ligatures w14:val="none"/>
+        </w:rPr>
+        <w:t xml:space="preserve">ones </w:t>
+      </w:r>
+      <w:r>
+        <w:rPr>
+          <w:rFonts w:ascii="JetBrains Mono" w:eastAsia="Times New Roman" w:hAnsi="JetBrains Mono" w:cs="JetBrains Mono"/>
+          <w:color w:val="080808"/>
+          <w:kern w:val="0"/>
+          <w:sz w:val="20"/>
+          <w:szCs w:val="20"/>
+          <w14:ligatures w14:val="none"/>
+        </w:rPr>
+        <w:t xml:space="preserve">= </w:t>
+      </w:r>
+      <w:r>
+        <w:rPr>
+          <w:rFonts w:ascii="JetBrains Mono" w:eastAsia="Times New Roman" w:hAnsi="JetBrains Mono" w:cs="JetBrains Mono"/>
+          <w:color w:val="1750EB"/>
+          <w:kern w:val="0"/>
+          <w:sz w:val="20"/>
+          <w:szCs w:val="20"/>
+          <w14:ligatures w14:val="none"/>
+        </w:rPr>
+        <w:t>0</w:t>
+      </w:r>
+      <w:r>
+        <w:rPr>
+          <w:rFonts w:ascii="JetBrains Mono" w:eastAsia="Times New Roman" w:hAnsi="JetBrains Mono" w:cs="JetBrains Mono"/>
+          <w:color w:val="080808"/>
+          <w:kern w:val="0"/>
+          <w:sz w:val="20"/>
+          <w:szCs w:val="20"/>
+          <w14:ligatures w14:val="none"/>
+        </w:rPr>
+        <w:t>;</w:t>
+      </w:r>
+      <w:r>
+        <w:rPr>
+          <w:rFonts w:ascii="JetBrains Mono" w:eastAsia="Times New Roman" w:hAnsi="JetBrains Mono" w:cs="JetBrains Mono"/>
+          <w:color w:val="080808"/>
+          <w:kern w:val="0"/>
+          <w:sz w:val="20"/>
+          <w:szCs w:val="20"/>
+          <w14:ligatures w14:val="none"/>
+        </w:rPr>
+        <w:br/>
       </w:r>
       <w:r>
         <w:rPr>
@@ -13183,140 +16098,6 @@
           <w14:ligatures w14:val="none"/>
         </w:rPr>
         <w:lastRenderedPageBreak/>
-        <w:t xml:space="preserve">    </w:t>
-      </w:r>
-      <w:r>
-        <w:rPr>
-          <w:rFonts w:ascii="JetBrains Mono" w:eastAsia="Times New Roman" w:hAnsi="JetBrains Mono" w:cs="JetBrains Mono"/>
-          <w:color w:val="0033B3"/>
-          <w:kern w:val="0"/>
-          <w:sz w:val="20"/>
-          <w:szCs w:val="20"/>
-          <w14:ligatures w14:val="none"/>
-        </w:rPr>
-        <w:t xml:space="preserve">static int </w:t>
-      </w:r>
-      <w:r>
-        <w:rPr>
-          <w:rFonts w:ascii="JetBrains Mono" w:eastAsia="Times New Roman" w:hAnsi="JetBrains Mono" w:cs="JetBrains Mono"/>
-          <w:color w:val="00627A"/>
-          <w:kern w:val="0"/>
-          <w:sz w:val="20"/>
-          <w:szCs w:val="20"/>
-          <w14:ligatures w14:val="none"/>
-        </w:rPr>
-        <w:t>singleNumber</w:t>
-      </w:r>
-      <w:r>
-        <w:rPr>
-          <w:rFonts w:ascii="JetBrains Mono" w:eastAsia="Times New Roman" w:hAnsi="JetBrains Mono" w:cs="JetBrains Mono"/>
-          <w:color w:val="080808"/>
-          <w:kern w:val="0"/>
-          <w:sz w:val="20"/>
-          <w:szCs w:val="20"/>
-          <w14:ligatures w14:val="none"/>
-        </w:rPr>
-        <w:t>(</w:t>
-      </w:r>
-      <w:r>
-        <w:rPr>
-          <w:rFonts w:ascii="JetBrains Mono" w:eastAsia="Times New Roman" w:hAnsi="JetBrains Mono" w:cs="JetBrains Mono"/>
-          <w:color w:val="0033B3"/>
-          <w:kern w:val="0"/>
-          <w:sz w:val="20"/>
-          <w:szCs w:val="20"/>
-          <w14:ligatures w14:val="none"/>
-        </w:rPr>
-        <w:t>int</w:t>
-      </w:r>
-      <w:r>
-        <w:rPr>
-          <w:rFonts w:ascii="JetBrains Mono" w:eastAsia="Times New Roman" w:hAnsi="JetBrains Mono" w:cs="JetBrains Mono"/>
-          <w:color w:val="080808"/>
-          <w:kern w:val="0"/>
-          <w:sz w:val="20"/>
-          <w:szCs w:val="20"/>
-          <w14:ligatures w14:val="none"/>
-        </w:rPr>
-        <w:t>[] nums) {</w:t>
-      </w:r>
-      <w:r>
-        <w:rPr>
-          <w:rFonts w:ascii="JetBrains Mono" w:eastAsia="Times New Roman" w:hAnsi="JetBrains Mono" w:cs="JetBrains Mono"/>
-          <w:color w:val="080808"/>
-          <w:kern w:val="0"/>
-          <w:sz w:val="20"/>
-          <w:szCs w:val="20"/>
-          <w14:ligatures w14:val="none"/>
-        </w:rPr>
-        <w:br/>
-        <w:t xml:space="preserve">        </w:t>
-      </w:r>
-      <w:r>
-        <w:rPr>
-          <w:rFonts w:ascii="JetBrains Mono" w:eastAsia="Times New Roman" w:hAnsi="JetBrains Mono" w:cs="JetBrains Mono"/>
-          <w:color w:val="0033B3"/>
-          <w:kern w:val="0"/>
-          <w:sz w:val="20"/>
-          <w:szCs w:val="20"/>
-          <w14:ligatures w14:val="none"/>
-        </w:rPr>
-        <w:t xml:space="preserve">int </w:t>
-      </w:r>
-      <w:r>
-        <w:rPr>
-          <w:rFonts w:ascii="JetBrains Mono" w:eastAsia="Times New Roman" w:hAnsi="JetBrains Mono" w:cs="JetBrains Mono"/>
-          <w:color w:val="000000"/>
-          <w:kern w:val="0"/>
-          <w:sz w:val="20"/>
-          <w:szCs w:val="20"/>
-          <w14:ligatures w14:val="none"/>
-        </w:rPr>
-        <w:t xml:space="preserve">ones </w:t>
-      </w:r>
-      <w:r>
-        <w:rPr>
-          <w:rFonts w:ascii="JetBrains Mono" w:eastAsia="Times New Roman" w:hAnsi="JetBrains Mono" w:cs="JetBrains Mono"/>
-          <w:color w:val="080808"/>
-          <w:kern w:val="0"/>
-          <w:sz w:val="20"/>
-          <w:szCs w:val="20"/>
-          <w14:ligatures w14:val="none"/>
-        </w:rPr>
-        <w:t xml:space="preserve">= </w:t>
-      </w:r>
-      <w:r>
-        <w:rPr>
-          <w:rFonts w:ascii="JetBrains Mono" w:eastAsia="Times New Roman" w:hAnsi="JetBrains Mono" w:cs="JetBrains Mono"/>
-          <w:color w:val="1750EB"/>
-          <w:kern w:val="0"/>
-          <w:sz w:val="20"/>
-          <w:szCs w:val="20"/>
-          <w14:ligatures w14:val="none"/>
-        </w:rPr>
-        <w:t>0</w:t>
-      </w:r>
-      <w:r>
-        <w:rPr>
-          <w:rFonts w:ascii="JetBrains Mono" w:eastAsia="Times New Roman" w:hAnsi="JetBrains Mono" w:cs="JetBrains Mono"/>
-          <w:color w:val="080808"/>
-          <w:kern w:val="0"/>
-          <w:sz w:val="20"/>
-          <w:szCs w:val="20"/>
-          <w14:ligatures w14:val="none"/>
-        </w:rPr>
-        <w:t>;</w:t>
-      </w:r>
-      <w:r>
-        <w:rPr>
-          <w:rFonts w:ascii="JetBrains Mono" w:eastAsia="Times New Roman" w:hAnsi="JetBrains Mono" w:cs="JetBrains Mono"/>
-          <w:color w:val="080808"/>
-          <w:kern w:val="0"/>
-          <w:sz w:val="20"/>
-          <w:szCs w:val="20"/>
-          <w14:ligatures w14:val="none"/>
-        </w:rPr>
-        <w:br/>
         <w:t xml:space="preserve">        </w:t>
       </w:r>
       <w:r>
@@ -15366,7 +18147,6 @@
           <w:sz w:val="28"/>
           <w:szCs w:val="28"/>
         </w:rPr>
-        <w:lastRenderedPageBreak/>
         <w:t>Q</w:t>
       </w:r>
       <w:r>
@@ -15487,6 +18267,19 @@
           <w14:ligatures w14:val="none"/>
         </w:rPr>
         <w:br/>
+      </w:r>
+      <w:r>
+        <w:rPr>
+          <w:rFonts w:ascii="JetBrains Mono" w:eastAsia="Times New Roman" w:hAnsi="JetBrains Mono" w:cs="JetBrains Mono"/>
+          <w:i/>
+          <w:iCs/>
+          <w:color w:val="8C8C8C"/>
+          <w:kern w:val="0"/>
+          <w:sz w:val="20"/>
+          <w:szCs w:val="20"/>
+          <w14:ligatures w14:val="none"/>
+        </w:rPr>
+        <w:lastRenderedPageBreak/>
         <w:t xml:space="preserve"> * @Date 09/06/2023</w:t>
       </w:r>
       <w:r>
@@ -18003,7 +20796,6 @@
           <w:sz w:val="28"/>
           <w:szCs w:val="28"/>
         </w:rPr>
-        <w:lastRenderedPageBreak/>
         <w:t>Q</w:t>
       </w:r>
       <w:r>

</xml_diff>